<commit_message>
#173 header search by name or desc
</commit_message>
<xml_diff>
--- a/0. document/2. 보고서/4차 보고서_마일스톤, restfulAPI, Database.docx
+++ b/0. document/2. 보고서/4차 보고서_마일스톤, restfulAPI, Database.docx
@@ -18,6 +18,8 @@
           <w:szCs w:val="60"/>
         </w:rPr>
       </w:pPr>
+      <w:bookmarkStart w:id="0" w:name="_GoBack"/>
+      <w:bookmarkEnd w:id="0"/>
     </w:p>
     <w:p>
       <w:pPr>
@@ -5024,7 +5026,6 @@
           <w:sz w:val="22"/>
         </w:rPr>
       </w:pPr>
-      <w:bookmarkStart w:id="0" w:name="_GoBack"/>
       <w:r>
         <w:rPr>
           <w:rFonts w:hint="eastAsia"/>
@@ -5036,14 +5037,7 @@
         <w:rPr>
           <w:sz w:val="22"/>
         </w:rPr>
-        <w:t>isibi</w:t>
-      </w:r>
-      <w:bookmarkEnd w:id="0"/>
-      <w:r>
-        <w:rPr>
-          <w:sz w:val="22"/>
-        </w:rPr>
-        <w:t xml:space="preserve">lity </w:t>
+        <w:t xml:space="preserve">isibility </w:t>
       </w:r>
       <w:r>
         <w:rPr>

</xml_diff>

<commit_message>
#179 rightMenu 참여 옵션 완료
</commit_message>
<xml_diff>
--- a/0. document/2. 보고서/4차 보고서_마일스톤, restfulAPI, Database.docx
+++ b/0. document/2. 보고서/4차 보고서_마일스톤, restfulAPI, Database.docx
@@ -680,23 +680,7 @@
           <w:rFonts w:hint="eastAsia"/>
           <w:sz w:val="22"/>
         </w:rPr>
-        <w:t xml:space="preserve">기능을 </w:t>
-      </w:r>
-      <w:proofErr w:type="gramStart"/>
-      <w:r>
-        <w:rPr>
-          <w:rFonts w:hint="eastAsia"/>
-          <w:sz w:val="22"/>
-        </w:rPr>
-        <w:t>구현 한</w:t>
-      </w:r>
-      <w:proofErr w:type="gramEnd"/>
-      <w:r>
-        <w:rPr>
-          <w:rFonts w:hint="eastAsia"/>
-          <w:sz w:val="22"/>
-        </w:rPr>
-        <w:t xml:space="preserve"> 후 각 기능의 동작 대해 개별 테스트 만을 진행하고 마일스톤이 완료되었을 때 전체적인 기능 테스트를 진행한다.</w:t>
+        <w:t>기능을 구현 한 후 각 기능의 동작 대해 개별 테스트 만을 진행하고 마일스톤이 완료되었을 때 전체적인 기능 테스트를 진행한다.</w:t>
       </w:r>
       <w:r>
         <w:rPr>
@@ -737,23 +721,7 @@
           <w:rFonts w:hint="eastAsia"/>
           <w:sz w:val="22"/>
         </w:rPr>
-        <w:t xml:space="preserve">캡스톤 디자인의 최종 완성본이며 프로젝트 주제의 핵심기능만을 </w:t>
-      </w:r>
-      <w:proofErr w:type="gramStart"/>
-      <w:r>
-        <w:rPr>
-          <w:rFonts w:hint="eastAsia"/>
-          <w:sz w:val="22"/>
-        </w:rPr>
-        <w:t>구현 한다</w:t>
-      </w:r>
-      <w:proofErr w:type="gramEnd"/>
-      <w:r>
-        <w:rPr>
-          <w:rFonts w:hint="eastAsia"/>
-          <w:sz w:val="22"/>
-        </w:rPr>
-        <w:t>.</w:t>
+        <w:t>캡스톤 디자인의 최종 완성본이며 프로젝트 주제의 핵심기능만을 구현 한다.</w:t>
       </w:r>
     </w:p>
     <w:p>
@@ -881,29 +849,14 @@
         <w:rPr>
           <w:sz w:val="22"/>
         </w:rPr>
-        <w:t xml:space="preserve">er </w:t>
-      </w:r>
-      <w:proofErr w:type="gramStart"/>
-      <w:r>
-        <w:rPr>
-          <w:sz w:val="22"/>
-        </w:rPr>
-        <w:t>1.0</w:t>
-      </w:r>
-      <w:r>
-        <w:rPr>
-          <w:rFonts w:hint="eastAsia"/>
-          <w:sz w:val="22"/>
-        </w:rPr>
-        <w:t xml:space="preserve"> 에서</w:t>
-      </w:r>
-      <w:proofErr w:type="gramEnd"/>
-      <w:r>
-        <w:rPr>
-          <w:rFonts w:hint="eastAsia"/>
-          <w:sz w:val="22"/>
-        </w:rPr>
-        <w:t xml:space="preserve"> 핵심기능을 제외한 채팅 필수 부가 기능을 구현한다.</w:t>
+        <w:t>er 1.0</w:t>
+      </w:r>
+      <w:r>
+        <w:rPr>
+          <w:rFonts w:hint="eastAsia"/>
+          <w:sz w:val="22"/>
+        </w:rPr>
+        <w:t xml:space="preserve"> 에서 핵심기능을 제외한 채팅 필수 부가 기능을 구현한다.</w:t>
       </w:r>
       <w:r>
         <w:rPr>
@@ -1038,14 +991,7 @@
         <w:rPr>
           <w:sz w:val="22"/>
         </w:rPr>
-        <w:t xml:space="preserve">친구 </w:t>
-      </w:r>
-      <w:proofErr w:type="gramStart"/>
-      <w:r>
-        <w:rPr>
-          <w:sz w:val="22"/>
-        </w:rPr>
-        <w:t>정보</w:t>
+        <w:t>친구 정보</w:t>
       </w:r>
       <w:r>
         <w:rPr>
@@ -1058,14 +1004,7 @@
         <w:rPr>
           <w:sz w:val="22"/>
         </w:rPr>
-        <w:t>:</w:t>
-      </w:r>
-      <w:proofErr w:type="gramEnd"/>
-      <w:r>
-        <w:rPr>
-          <w:sz w:val="22"/>
-        </w:rPr>
-        <w:t xml:space="preserve"> /api/member/:friend</w:t>
+        <w:t>: /api/member/:friend</w:t>
       </w:r>
     </w:p>
     <w:p>
@@ -1147,19 +1086,11 @@
           <w:sz w:val="22"/>
         </w:rPr>
       </w:pPr>
-      <w:proofErr w:type="gramStart"/>
-      <w:r>
-        <w:rPr>
-          <w:sz w:val="22"/>
-        </w:rPr>
-        <w:t>회원가입 :</w:t>
-      </w:r>
-      <w:proofErr w:type="gramEnd"/>
-      <w:r>
-        <w:rPr>
-          <w:sz w:val="22"/>
-        </w:rPr>
-        <w:t xml:space="preserve"> /api/member/signup</w:t>
+      <w:r>
+        <w:rPr>
+          <w:sz w:val="22"/>
+        </w:rPr>
+        <w:t>회원가입 : /api/member/signup</w:t>
       </w:r>
     </w:p>
     <w:p>
@@ -1188,7 +1119,6 @@
         </w:rPr>
         <w:t xml:space="preserve">중복 </w:t>
       </w:r>
-      <w:proofErr w:type="gramStart"/>
       <w:r>
         <w:rPr>
           <w:sz w:val="22"/>
@@ -1206,14 +1136,7 @@
         <w:rPr>
           <w:sz w:val="22"/>
         </w:rPr>
-        <w:t>:</w:t>
-      </w:r>
-      <w:proofErr w:type="gramEnd"/>
-      <w:r>
-        <w:rPr>
-          <w:sz w:val="22"/>
-        </w:rPr>
-        <w:t xml:space="preserve"> /api/member/signup/email</w:t>
+        <w:t>: /api/member/signup/email</w:t>
       </w:r>
     </w:p>
     <w:p>
@@ -1229,19 +1152,11 @@
           <w:sz w:val="22"/>
         </w:rPr>
       </w:pPr>
-      <w:proofErr w:type="gramStart"/>
-      <w:r>
-        <w:rPr>
-          <w:sz w:val="22"/>
-        </w:rPr>
-        <w:t>로그인 :</w:t>
-      </w:r>
-      <w:proofErr w:type="gramEnd"/>
-      <w:r>
-        <w:rPr>
-          <w:sz w:val="22"/>
-        </w:rPr>
-        <w:t xml:space="preserve"> /api/member/signin</w:t>
+      <w:r>
+        <w:rPr>
+          <w:sz w:val="22"/>
+        </w:rPr>
+        <w:t>로그인 : /api/member/signin</w:t>
       </w:r>
     </w:p>
     <w:p>
@@ -1297,19 +1212,11 @@
           <w:sz w:val="22"/>
         </w:rPr>
       </w:pPr>
-      <w:proofErr w:type="gramStart"/>
-      <w:r>
-        <w:rPr>
-          <w:sz w:val="22"/>
-        </w:rPr>
-        <w:t>회원정보수정 :</w:t>
-      </w:r>
-      <w:proofErr w:type="gramEnd"/>
-      <w:r>
-        <w:rPr>
-          <w:sz w:val="22"/>
-        </w:rPr>
-        <w:t xml:space="preserve"> /api/member/:idx</w:t>
+      <w:r>
+        <w:rPr>
+          <w:sz w:val="22"/>
+        </w:rPr>
+        <w:t>회원정보수정 : /api/member/:idx</w:t>
       </w:r>
     </w:p>
     <w:p>
@@ -1370,21 +1277,7 @@
         <w:rPr>
           <w:sz w:val="22"/>
         </w:rPr>
-        <w:t xml:space="preserve">친구 </w:t>
-      </w:r>
-      <w:proofErr w:type="gramStart"/>
-      <w:r>
-        <w:rPr>
-          <w:sz w:val="22"/>
-        </w:rPr>
-        <w:t>추가 :</w:t>
-      </w:r>
-      <w:proofErr w:type="gramEnd"/>
-      <w:r>
-        <w:rPr>
-          <w:sz w:val="22"/>
-        </w:rPr>
-        <w:t xml:space="preserve"> /api/friend</w:t>
+        <w:t>친구 추가 : /api/friend</w:t>
       </w:r>
     </w:p>
     <w:p>
@@ -1405,17 +1298,8 @@
           <w:rFonts w:hint="eastAsia"/>
           <w:sz w:val="22"/>
         </w:rPr>
-        <w:t xml:space="preserve">친구 관계 </w:t>
-      </w:r>
-      <w:proofErr w:type="gramStart"/>
-      <w:r>
-        <w:rPr>
-          <w:rFonts w:hint="eastAsia"/>
-          <w:sz w:val="22"/>
-        </w:rPr>
-        <w:t>추가 :</w:t>
-      </w:r>
-      <w:proofErr w:type="gramEnd"/>
+        <w:t>친구 관계 추가 :</w:t>
+      </w:r>
       <w:r>
         <w:rPr>
           <w:sz w:val="22"/>
@@ -1473,21 +1357,7 @@
         <w:rPr>
           <w:sz w:val="22"/>
         </w:rPr>
-        <w:t xml:space="preserve">친구 </w:t>
-      </w:r>
-      <w:proofErr w:type="gramStart"/>
-      <w:r>
-        <w:rPr>
-          <w:sz w:val="22"/>
-        </w:rPr>
-        <w:t>목록 :</w:t>
-      </w:r>
-      <w:proofErr w:type="gramEnd"/>
-      <w:r>
-        <w:rPr>
-          <w:sz w:val="22"/>
-        </w:rPr>
-        <w:t xml:space="preserve"> /api/friend/:midx</w:t>
+        <w:t>친구 목록 : /api/friend/:midx</w:t>
       </w:r>
     </w:p>
     <w:p>
@@ -1527,22 +1397,67 @@
         <w:rPr>
           <w:sz w:val="22"/>
         </w:rPr>
-        <w:t>/api/friend</w:t>
-      </w:r>
-      <w:proofErr w:type="gramStart"/>
+        <w:t>/api/friend/:midx/:friend</w:t>
+      </w:r>
+    </w:p>
+    <w:p>
+      <w:pPr>
+        <w:pStyle w:val="a3"/>
+        <w:numPr>
+          <w:ilvl w:val="3"/>
+          <w:numId w:val="1"/>
+        </w:numPr>
+        <w:spacing w:line="240" w:lineRule="auto"/>
+        <w:ind w:leftChars="0"/>
+        <w:rPr>
+          <w:sz w:val="22"/>
+        </w:rPr>
+      </w:pPr>
+      <w:r>
+        <w:rPr>
+          <w:rFonts w:hint="eastAsia"/>
+          <w:sz w:val="22"/>
+        </w:rPr>
+        <w:t>친구 요청된 친구</w:t>
+      </w:r>
+      <w:r>
+        <w:rPr>
+          <w:sz w:val="22"/>
+        </w:rPr>
+        <w:t>:</w:t>
+      </w:r>
+      <w:r>
+        <w:rPr>
+          <w:rFonts w:hint="eastAsia"/>
+          <w:sz w:val="22"/>
+        </w:rPr>
+        <w:t xml:space="preserve"> </w:t>
+      </w:r>
+      <w:r>
+        <w:rPr>
+          <w:sz w:val="22"/>
+        </w:rPr>
+        <w:t>/api/friend-</w:t>
+      </w:r>
+      <w:r>
+        <w:rPr>
+          <w:rFonts w:hint="eastAsia"/>
+          <w:sz w:val="22"/>
+        </w:rPr>
+        <w:t>r</w:t>
+      </w:r>
+      <w:r>
+        <w:rPr>
+          <w:sz w:val="22"/>
+        </w:rPr>
+        <w:t>eceived</w:t>
+      </w:r>
       <w:r>
         <w:rPr>
           <w:sz w:val="22"/>
         </w:rPr>
         <w:t>/:midx</w:t>
       </w:r>
-      <w:proofErr w:type="gramEnd"/>
-      <w:r>
-        <w:rPr>
-          <w:sz w:val="22"/>
-        </w:rPr>
-        <w:t>/:friend</w:t>
-      </w:r>
     </w:p>
     <w:p>
       <w:pPr>
@@ -1562,16 +1477,424 @@
           <w:rFonts w:hint="eastAsia"/>
           <w:sz w:val="22"/>
         </w:rPr>
-        <w:t>친구 요청된 친구</w:t>
-      </w:r>
-      <w:r>
-        <w:rPr>
+        <w:t>내가 요청한 친구:</w:t>
+      </w:r>
+      <w:r>
+        <w:rPr>
+          <w:sz w:val="22"/>
+        </w:rPr>
+        <w:t xml:space="preserve"> /</w:t>
+      </w:r>
+      <w:r>
+        <w:rPr>
+          <w:rFonts w:hint="eastAsia"/>
+          <w:sz w:val="22"/>
+        </w:rPr>
+        <w:t>a</w:t>
+      </w:r>
+      <w:r>
+        <w:rPr>
+          <w:sz w:val="22"/>
+        </w:rPr>
+        <w:t>pi/friend0send/:midx</w:t>
+      </w:r>
+    </w:p>
+    <w:p>
+      <w:pPr>
+        <w:pStyle w:val="a3"/>
+        <w:numPr>
+          <w:ilvl w:val="2"/>
+          <w:numId w:val="1"/>
+        </w:numPr>
+        <w:spacing w:line="240" w:lineRule="auto"/>
+        <w:ind w:leftChars="0"/>
+        <w:rPr>
+          <w:sz w:val="22"/>
+        </w:rPr>
+      </w:pPr>
+      <w:r>
+        <w:rPr>
+          <w:sz w:val="22"/>
+        </w:rPr>
+        <w:t>* DELETE</w:t>
+      </w:r>
+      <w:r>
+        <w:rPr>
+          <w:sz w:val="22"/>
+        </w:rPr>
+        <w:tab/>
+      </w:r>
+    </w:p>
+    <w:p>
+      <w:pPr>
+        <w:pStyle w:val="a3"/>
+        <w:numPr>
+          <w:ilvl w:val="3"/>
+          <w:numId w:val="1"/>
+        </w:numPr>
+        <w:spacing w:line="240" w:lineRule="auto"/>
+        <w:ind w:leftChars="0"/>
+        <w:rPr>
+          <w:sz w:val="22"/>
+        </w:rPr>
+      </w:pPr>
+      <w:r>
+        <w:rPr>
+          <w:sz w:val="22"/>
+        </w:rPr>
+        <w:t>친구 삭제 : /api/friend/:midx/:friend</w:t>
+      </w:r>
+    </w:p>
+    <w:p>
+      <w:pPr>
+        <w:pStyle w:val="a3"/>
+        <w:numPr>
+          <w:ilvl w:val="3"/>
+          <w:numId w:val="1"/>
+        </w:numPr>
+        <w:spacing w:line="240" w:lineRule="auto"/>
+        <w:ind w:leftChars="0"/>
+        <w:rPr>
+          <w:sz w:val="22"/>
+        </w:rPr>
+      </w:pPr>
+      <w:r>
+        <w:rPr>
+          <w:rFonts w:hint="eastAsia"/>
+          <w:sz w:val="22"/>
+        </w:rPr>
+        <w:t>친구 요청 취소:</w:t>
+      </w:r>
+      <w:r>
+        <w:rPr>
+          <w:sz w:val="22"/>
+        </w:rPr>
+        <w:t xml:space="preserve"> </w:t>
+      </w:r>
+      <w:r>
+        <w:rPr>
+          <w:sz w:val="22"/>
+        </w:rPr>
+        <w:t>/api/friend-cancel/:midx/:friend</w:t>
+      </w:r>
+    </w:p>
+    <w:p>
+      <w:pPr>
+        <w:pStyle w:val="a3"/>
+        <w:numPr>
+          <w:ilvl w:val="2"/>
+          <w:numId w:val="1"/>
+        </w:numPr>
+        <w:spacing w:line="240" w:lineRule="auto"/>
+        <w:ind w:leftChars="0"/>
+        <w:rPr>
+          <w:sz w:val="22"/>
+        </w:rPr>
+      </w:pPr>
+      <w:r>
+        <w:rPr>
+          <w:sz w:val="22"/>
+        </w:rPr>
+        <w:t>PUT</w:t>
+      </w:r>
+    </w:p>
+    <w:p>
+      <w:pPr>
+        <w:pStyle w:val="a3"/>
+        <w:numPr>
+          <w:ilvl w:val="3"/>
+          <w:numId w:val="1"/>
+        </w:numPr>
+        <w:spacing w:line="240" w:lineRule="auto"/>
+        <w:ind w:leftChars="0"/>
+        <w:rPr>
+          <w:sz w:val="22"/>
+        </w:rPr>
+      </w:pPr>
+      <w:r>
+        <w:rPr>
+          <w:sz w:val="22"/>
+        </w:rPr>
+        <w:t>즐겨 찾기 설정 : /api/friend/favorite/:midx/:friend</w:t>
+      </w:r>
+    </w:p>
+    <w:p>
+      <w:pPr>
+        <w:pStyle w:val="a3"/>
+        <w:numPr>
+          <w:ilvl w:val="1"/>
+          <w:numId w:val="1"/>
+        </w:numPr>
+        <w:spacing w:line="240" w:lineRule="auto"/>
+        <w:ind w:leftChars="0"/>
+        <w:rPr>
+          <w:sz w:val="22"/>
+        </w:rPr>
+      </w:pPr>
+      <w:r>
+        <w:rPr>
+          <w:sz w:val="22"/>
+        </w:rPr>
+        <w:t>그룹 관리 chatting_group.js</w:t>
+      </w:r>
+    </w:p>
+    <w:p>
+      <w:pPr>
+        <w:pStyle w:val="a3"/>
+        <w:numPr>
+          <w:ilvl w:val="2"/>
+          <w:numId w:val="1"/>
+        </w:numPr>
+        <w:spacing w:line="240" w:lineRule="auto"/>
+        <w:ind w:leftChars="0"/>
+        <w:rPr>
+          <w:sz w:val="22"/>
+        </w:rPr>
+      </w:pPr>
+      <w:r>
+        <w:rPr>
+          <w:sz w:val="22"/>
+        </w:rPr>
+        <w:t>POST</w:t>
+      </w:r>
+    </w:p>
+    <w:p>
+      <w:pPr>
+        <w:pStyle w:val="a3"/>
+        <w:numPr>
+          <w:ilvl w:val="3"/>
+          <w:numId w:val="1"/>
+        </w:numPr>
+        <w:spacing w:line="240" w:lineRule="auto"/>
+        <w:ind w:leftChars="0"/>
+        <w:rPr>
+          <w:sz w:val="22"/>
+        </w:rPr>
+      </w:pPr>
+      <w:r>
+        <w:rPr>
+          <w:rFonts w:hint="eastAsia"/>
+          <w:sz w:val="22"/>
+        </w:rPr>
+        <w:t xml:space="preserve">지도에서 </w:t>
+      </w:r>
+      <w:r>
+        <w:rPr>
+          <w:sz w:val="22"/>
+        </w:rPr>
+        <w:t>채팅방 검색 : /api/search-group</w:t>
+      </w:r>
+      <w:r>
+        <w:rPr>
+          <w:sz w:val="22"/>
+        </w:rPr>
+        <w:t>?</w:t>
+      </w:r>
+      <w:r>
+        <w:rPr>
+          <w:rFonts w:hint="eastAsia"/>
+          <w:sz w:val="22"/>
+        </w:rPr>
+        <w:t>n</w:t>
+      </w:r>
+      <w:r>
+        <w:rPr>
+          <w:sz w:val="22"/>
+        </w:rPr>
+        <w:t>ame=</w:t>
+      </w:r>
+    </w:p>
+    <w:p>
+      <w:pPr>
+        <w:pStyle w:val="a3"/>
+        <w:numPr>
+          <w:ilvl w:val="3"/>
+          <w:numId w:val="1"/>
+        </w:numPr>
+        <w:spacing w:line="240" w:lineRule="auto"/>
+        <w:ind w:leftChars="0"/>
+        <w:rPr>
+          <w:sz w:val="22"/>
+        </w:rPr>
+      </w:pPr>
+      <w:r>
+        <w:rPr>
+          <w:rFonts w:hint="eastAsia"/>
+          <w:sz w:val="22"/>
+        </w:rPr>
+        <w:t xml:space="preserve">지도에서 </w:t>
+      </w:r>
+      <w:r>
+        <w:rPr>
+          <w:sz w:val="22"/>
+        </w:rPr>
+        <w:t>채팅방 검색</w:t>
+      </w:r>
+      <w:r>
+        <w:rPr>
+          <w:rFonts w:hint="eastAsia"/>
+          <w:sz w:val="22"/>
+        </w:rPr>
+        <w:t xml:space="preserve"> </w:t>
+      </w:r>
+      <w:r>
+        <w:rPr>
+          <w:sz w:val="22"/>
+        </w:rPr>
+        <w:t>(</w:t>
+      </w:r>
+      <w:r>
+        <w:rPr>
+          <w:rFonts w:hint="eastAsia"/>
+          <w:sz w:val="22"/>
+        </w:rPr>
+        <w:t>범위)</w:t>
+      </w:r>
+      <w:r>
+        <w:rPr>
+          <w:sz w:val="22"/>
+        </w:rPr>
+        <w:t xml:space="preserve"> : /api/search-group</w:t>
+      </w:r>
+      <w:r>
+        <w:rPr>
+          <w:sz w:val="22"/>
+        </w:rPr>
+        <w:t>/:place</w:t>
+      </w:r>
+      <w:r>
+        <w:rPr>
+          <w:sz w:val="22"/>
+        </w:rPr>
+        <w:t>/:</w:t>
+      </w:r>
+      <w:r>
+        <w:rPr>
+          <w:rFonts w:hint="eastAsia"/>
+          <w:sz w:val="22"/>
+        </w:rPr>
+        <w:t>l</w:t>
+      </w:r>
+      <w:r>
+        <w:rPr>
+          <w:sz w:val="22"/>
+        </w:rPr>
+        <w:t>at/:lng</w:t>
+      </w:r>
+    </w:p>
+    <w:p>
+      <w:pPr>
+        <w:pStyle w:val="a3"/>
+        <w:numPr>
+          <w:ilvl w:val="3"/>
+          <w:numId w:val="1"/>
+        </w:numPr>
+        <w:spacing w:line="240" w:lineRule="auto"/>
+        <w:ind w:leftChars="0"/>
+        <w:rPr>
+          <w:sz w:val="22"/>
+        </w:rPr>
+      </w:pPr>
+      <w:r>
+        <w:rPr>
+          <w:sz w:val="22"/>
+        </w:rPr>
+        <w:t>새 그룹 생성 : /api/group</w:t>
+      </w:r>
+    </w:p>
+    <w:p>
+      <w:pPr>
+        <w:pStyle w:val="a3"/>
+        <w:numPr>
+          <w:ilvl w:val="3"/>
+          <w:numId w:val="1"/>
+        </w:numPr>
+        <w:spacing w:line="240" w:lineRule="auto"/>
+        <w:ind w:leftChars="0"/>
+        <w:rPr>
+          <w:sz w:val="22"/>
+        </w:rPr>
+      </w:pPr>
+      <w:r>
+        <w:rPr>
+          <w:sz w:val="22"/>
+        </w:rPr>
+        <w:t xml:space="preserve">그룹 </w:t>
+      </w:r>
+      <w:r>
+        <w:rPr>
+          <w:sz w:val="22"/>
+        </w:rPr>
+        <w:t>참여 : /api/participant</w:t>
+      </w:r>
+      <w:r>
+        <w:rPr>
+          <w:sz w:val="22"/>
+        </w:rPr>
+        <w:t>/</w:t>
+      </w:r>
+      <w:r>
+        <w:rPr>
+          <w:rFonts w:hint="eastAsia"/>
           <w:sz w:val="22"/>
         </w:rPr>
         <w:t>:</w:t>
       </w:r>
       <w:r>
         <w:rPr>
+          <w:sz w:val="22"/>
+        </w:rPr>
+        <w:t>midx/:cgidx</w:t>
+      </w:r>
+    </w:p>
+    <w:p>
+      <w:pPr>
+        <w:pStyle w:val="a3"/>
+        <w:numPr>
+          <w:ilvl w:val="2"/>
+          <w:numId w:val="1"/>
+        </w:numPr>
+        <w:spacing w:line="240" w:lineRule="auto"/>
+        <w:ind w:leftChars="0"/>
+        <w:rPr>
+          <w:sz w:val="22"/>
+        </w:rPr>
+      </w:pPr>
+      <w:r>
+        <w:rPr>
+          <w:sz w:val="22"/>
+        </w:rPr>
+        <w:t xml:space="preserve">GET   </w:t>
+      </w:r>
+    </w:p>
+    <w:p>
+      <w:pPr>
+        <w:pStyle w:val="a3"/>
+        <w:numPr>
+          <w:ilvl w:val="3"/>
+          <w:numId w:val="1"/>
+        </w:numPr>
+        <w:spacing w:line="240" w:lineRule="auto"/>
+        <w:ind w:leftChars="0"/>
+        <w:rPr>
+          <w:sz w:val="22"/>
+        </w:rPr>
+      </w:pPr>
+      <w:r>
+        <w:rPr>
+          <w:rFonts w:hint="eastAsia"/>
+          <w:sz w:val="22"/>
+        </w:rPr>
+        <w:t xml:space="preserve">내 </w:t>
+      </w:r>
+      <w:r>
+        <w:rPr>
+          <w:sz w:val="22"/>
+        </w:rPr>
+        <w:t>그룹</w:t>
+      </w:r>
+      <w:r>
+        <w:rPr>
           <w:rFonts w:hint="eastAsia"/>
           <w:sz w:val="22"/>
         </w:rPr>
@@ -1581,7 +1904,13 @@
         <w:rPr>
           <w:sz w:val="22"/>
         </w:rPr>
-        <w:t>/api/friend-</w:t>
+        <w:t>목록 : /api/group/:midx</w:t>
+      </w:r>
+      <w:r>
+        <w:rPr>
+          <w:sz w:val="22"/>
+        </w:rPr>
+        <w:t>/:</w:t>
       </w:r>
       <w:r>
         <w:rPr>
@@ -1594,16 +1923,8 @@
         <w:rPr>
           <w:sz w:val="22"/>
         </w:rPr>
-        <w:t>eceived</w:t>
-      </w:r>
-      <w:proofErr w:type="gramStart"/>
-      <w:r>
-        <w:rPr>
-          <w:sz w:val="22"/>
-        </w:rPr>
-        <w:t>/:midx</w:t>
-      </w:r>
-      <w:proofErr w:type="gramEnd"/>
+        <w:t>equest</w:t>
+      </w:r>
     </w:p>
     <w:p>
       <w:pPr>
@@ -1620,10 +1941,750 @@
       </w:pPr>
       <w:r>
         <w:rPr>
-          <w:rFonts w:hint="eastAsia"/>
-          <w:sz w:val="22"/>
-        </w:rPr>
-        <w:t>내가 요청한 친구:</w:t>
+          <w:sz w:val="22"/>
+        </w:rPr>
+        <w:t>참여자 목록 : /api/</w:t>
+      </w:r>
+      <w:r>
+        <w:rPr>
+          <w:sz w:val="22"/>
+        </w:rPr>
+        <w:t>group-</w:t>
+      </w:r>
+      <w:r>
+        <w:rPr>
+          <w:sz w:val="22"/>
+        </w:rPr>
+        <w:t>participant</w:t>
+      </w:r>
+      <w:r>
+        <w:rPr>
+          <w:sz w:val="22"/>
+        </w:rPr>
+        <w:t>/:</w:t>
+      </w:r>
+      <w:r>
+        <w:rPr>
+          <w:rFonts w:hint="eastAsia"/>
+          <w:sz w:val="22"/>
+        </w:rPr>
+        <w:t>c</w:t>
+      </w:r>
+      <w:r>
+        <w:rPr>
+          <w:sz w:val="22"/>
+        </w:rPr>
+        <w:t>gidx</w:t>
+      </w:r>
+    </w:p>
+    <w:p>
+      <w:pPr>
+        <w:pStyle w:val="a3"/>
+        <w:numPr>
+          <w:ilvl w:val="3"/>
+          <w:numId w:val="1"/>
+        </w:numPr>
+        <w:spacing w:line="240" w:lineRule="auto"/>
+        <w:ind w:leftChars="0"/>
+        <w:rPr>
+          <w:sz w:val="22"/>
+        </w:rPr>
+      </w:pPr>
+      <w:r>
+        <w:rPr>
+          <w:rFonts w:hint="eastAsia"/>
+          <w:sz w:val="22"/>
+        </w:rPr>
+        <w:lastRenderedPageBreak/>
+        <w:t xml:space="preserve">그룹 정보 </w:t>
+      </w:r>
+      <w:r>
+        <w:rPr>
+          <w:sz w:val="22"/>
+        </w:rPr>
+        <w:t>: /api/group</w:t>
+      </w:r>
+      <w:r>
+        <w:rPr>
+          <w:rFonts w:hint="eastAsia"/>
+          <w:sz w:val="22"/>
+        </w:rPr>
+        <w:t>-info</w:t>
+      </w:r>
+      <w:r>
+        <w:rPr>
+          <w:sz w:val="22"/>
+        </w:rPr>
+        <w:t>/:cgdix</w:t>
+      </w:r>
+    </w:p>
+    <w:p>
+      <w:pPr>
+        <w:pStyle w:val="a3"/>
+        <w:numPr>
+          <w:ilvl w:val="3"/>
+          <w:numId w:val="1"/>
+        </w:numPr>
+        <w:spacing w:line="240" w:lineRule="auto"/>
+        <w:ind w:leftChars="0"/>
+        <w:rPr>
+          <w:sz w:val="22"/>
+        </w:rPr>
+      </w:pPr>
+      <w:r>
+        <w:rPr>
+          <w:rFonts w:hint="eastAsia"/>
+          <w:sz w:val="22"/>
+        </w:rPr>
+        <w:t>그룹과 멤버의 관계</w:t>
+      </w:r>
+      <w:r>
+        <w:rPr>
+          <w:sz w:val="22"/>
+        </w:rPr>
+        <w:t xml:space="preserve"> : /</w:t>
+      </w:r>
+      <w:r>
+        <w:rPr>
+          <w:rFonts w:hint="eastAsia"/>
+          <w:sz w:val="22"/>
+        </w:rPr>
+        <w:t>a</w:t>
+      </w:r>
+      <w:r>
+        <w:rPr>
+          <w:sz w:val="22"/>
+        </w:rPr>
+        <w:t>pi/group-</w:t>
+      </w:r>
+      <w:r>
+        <w:rPr>
+          <w:sz w:val="22"/>
+        </w:rPr>
+        <w:t>participant/</w:t>
+      </w:r>
+      <w:r>
+        <w:rPr>
+          <w:sz w:val="22"/>
+        </w:rPr>
+        <w:t>relation</w:t>
+      </w:r>
+      <w:r>
+        <w:rPr>
+          <w:sz w:val="22"/>
+        </w:rPr>
+        <w:t>/:midx/:cgidx</w:t>
+      </w:r>
+    </w:p>
+    <w:p>
+      <w:pPr>
+        <w:pStyle w:val="a3"/>
+        <w:numPr>
+          <w:ilvl w:val="2"/>
+          <w:numId w:val="1"/>
+        </w:numPr>
+        <w:spacing w:line="240" w:lineRule="auto"/>
+        <w:ind w:leftChars="0"/>
+        <w:rPr>
+          <w:sz w:val="22"/>
+        </w:rPr>
+      </w:pPr>
+      <w:r>
+        <w:rPr>
+          <w:sz w:val="22"/>
+        </w:rPr>
+        <w:t>DELETE</w:t>
+      </w:r>
+    </w:p>
+    <w:p>
+      <w:pPr>
+        <w:pStyle w:val="a3"/>
+        <w:numPr>
+          <w:ilvl w:val="3"/>
+          <w:numId w:val="1"/>
+        </w:numPr>
+        <w:spacing w:line="240" w:lineRule="auto"/>
+        <w:ind w:leftChars="0"/>
+        <w:rPr>
+          <w:sz w:val="22"/>
+        </w:rPr>
+      </w:pPr>
+      <w:r>
+        <w:rPr>
+          <w:sz w:val="22"/>
+        </w:rPr>
+        <w:t>그룹 삭제 : /api/group</w:t>
+      </w:r>
+      <w:r>
+        <w:rPr>
+          <w:sz w:val="22"/>
+        </w:rPr>
+        <w:t>/</w:t>
+      </w:r>
+      <w:r>
+        <w:rPr>
+          <w:rFonts w:hint="eastAsia"/>
+          <w:sz w:val="22"/>
+        </w:rPr>
+        <w:t>:c</w:t>
+      </w:r>
+      <w:r>
+        <w:rPr>
+          <w:sz w:val="22"/>
+        </w:rPr>
+        <w:t>gidx</w:t>
+      </w:r>
+    </w:p>
+    <w:p>
+      <w:pPr>
+        <w:pStyle w:val="a3"/>
+        <w:numPr>
+          <w:ilvl w:val="3"/>
+          <w:numId w:val="1"/>
+        </w:numPr>
+        <w:spacing w:line="240" w:lineRule="auto"/>
+        <w:ind w:leftChars="0"/>
+        <w:rPr>
+          <w:sz w:val="22"/>
+        </w:rPr>
+      </w:pPr>
+      <w:r>
+        <w:rPr>
+          <w:rFonts w:hint="eastAsia"/>
+          <w:sz w:val="22"/>
+        </w:rPr>
+        <w:t>그</w:t>
+      </w:r>
+      <w:r>
+        <w:rPr>
+          <w:rFonts w:hint="eastAsia"/>
+          <w:sz w:val="22"/>
+        </w:rPr>
+        <w:t>룹 참여자 삭제</w:t>
+      </w:r>
+      <w:r>
+        <w:rPr>
+          <w:sz w:val="22"/>
+        </w:rPr>
+        <w:t xml:space="preserve"> : /api/</w:t>
+      </w:r>
+      <w:r>
+        <w:rPr>
+          <w:rFonts w:hint="eastAsia"/>
+          <w:sz w:val="22"/>
+        </w:rPr>
+        <w:t>g</w:t>
+      </w:r>
+      <w:r>
+        <w:rPr>
+          <w:sz w:val="22"/>
+        </w:rPr>
+        <w:t>roup-</w:t>
+      </w:r>
+      <w:r>
+        <w:rPr>
+          <w:sz w:val="22"/>
+        </w:rPr>
+        <w:t>participant</w:t>
+      </w:r>
+    </w:p>
+    <w:p>
+      <w:pPr>
+        <w:pStyle w:val="a3"/>
+        <w:numPr>
+          <w:ilvl w:val="2"/>
+          <w:numId w:val="1"/>
+        </w:numPr>
+        <w:spacing w:line="240" w:lineRule="auto"/>
+        <w:ind w:leftChars="0"/>
+        <w:rPr>
+          <w:sz w:val="22"/>
+        </w:rPr>
+      </w:pPr>
+      <w:r>
+        <w:rPr>
+          <w:sz w:val="22"/>
+        </w:rPr>
+        <w:t>PUT</w:t>
+      </w:r>
+    </w:p>
+    <w:p>
+      <w:pPr>
+        <w:pStyle w:val="a3"/>
+        <w:numPr>
+          <w:ilvl w:val="3"/>
+          <w:numId w:val="1"/>
+        </w:numPr>
+        <w:spacing w:line="240" w:lineRule="auto"/>
+        <w:ind w:leftChars="0"/>
+        <w:rPr>
+          <w:sz w:val="22"/>
+        </w:rPr>
+      </w:pPr>
+      <w:r>
+        <w:rPr>
+          <w:sz w:val="22"/>
+        </w:rPr>
+        <w:t xml:space="preserve">그룹 </w:t>
+      </w:r>
+      <w:r>
+        <w:rPr>
+          <w:rFonts w:hint="eastAsia"/>
+          <w:sz w:val="22"/>
+        </w:rPr>
+        <w:t xml:space="preserve">정보 </w:t>
+      </w:r>
+      <w:r>
+        <w:rPr>
+          <w:sz w:val="22"/>
+        </w:rPr>
+        <w:t>수정 : /api/group</w:t>
+      </w:r>
+      <w:r>
+        <w:rPr>
+          <w:sz w:val="22"/>
+        </w:rPr>
+        <w:t>/</w:t>
+      </w:r>
+      <w:r>
+        <w:rPr>
+          <w:rFonts w:hint="eastAsia"/>
+          <w:sz w:val="22"/>
+        </w:rPr>
+        <w:t>:</w:t>
+      </w:r>
+      <w:r>
+        <w:rPr>
+          <w:sz w:val="22"/>
+        </w:rPr>
+        <w:t>cgidx</w:t>
+      </w:r>
+    </w:p>
+    <w:p>
+      <w:pPr>
+        <w:pStyle w:val="a3"/>
+        <w:numPr>
+          <w:ilvl w:val="3"/>
+          <w:numId w:val="1"/>
+        </w:numPr>
+        <w:spacing w:line="240" w:lineRule="auto"/>
+        <w:ind w:leftChars="0"/>
+        <w:rPr>
+          <w:sz w:val="22"/>
+        </w:rPr>
+      </w:pPr>
+      <w:r>
+        <w:rPr>
+          <w:sz w:val="22"/>
+        </w:rPr>
+        <w:t>참여</w:t>
+      </w:r>
+      <w:r>
+        <w:rPr>
+          <w:rFonts w:hint="eastAsia"/>
+          <w:sz w:val="22"/>
+        </w:rPr>
+        <w:t xml:space="preserve">자 </w:t>
+      </w:r>
+      <w:r>
+        <w:rPr>
+          <w:sz w:val="22"/>
+        </w:rPr>
+        <w:t>권한</w:t>
+      </w:r>
+      <w:r>
+        <w:rPr>
+          <w:rFonts w:hint="eastAsia"/>
+          <w:sz w:val="22"/>
+        </w:rPr>
+        <w:t xml:space="preserve"> </w:t>
+      </w:r>
+      <w:r>
+        <w:rPr>
+          <w:sz w:val="22"/>
+        </w:rPr>
+        <w:t>변경 : /api/participant</w:t>
+      </w:r>
+      <w:r>
+        <w:rPr>
+          <w:sz w:val="22"/>
+        </w:rPr>
+        <w:t>/</w:t>
+      </w:r>
+      <w:r>
+        <w:rPr>
+          <w:rFonts w:hint="eastAsia"/>
+          <w:sz w:val="22"/>
+        </w:rPr>
+        <w:t>:</w:t>
+      </w:r>
+      <w:r>
+        <w:rPr>
+          <w:sz w:val="22"/>
+        </w:rPr>
+        <w:t>midx/:cgidx</w:t>
+      </w:r>
+    </w:p>
+    <w:p>
+      <w:pPr>
+        <w:pStyle w:val="a3"/>
+        <w:numPr>
+          <w:ilvl w:val="1"/>
+          <w:numId w:val="1"/>
+        </w:numPr>
+        <w:spacing w:line="240" w:lineRule="auto"/>
+        <w:ind w:leftChars="0"/>
+        <w:rPr>
+          <w:sz w:val="22"/>
+        </w:rPr>
+      </w:pPr>
+      <w:r>
+        <w:rPr>
+          <w:sz w:val="22"/>
+        </w:rPr>
+        <w:t>채팅 관리 chat.js</w:t>
+      </w:r>
+    </w:p>
+    <w:p>
+      <w:pPr>
+        <w:pStyle w:val="a3"/>
+        <w:numPr>
+          <w:ilvl w:val="2"/>
+          <w:numId w:val="1"/>
+        </w:numPr>
+        <w:spacing w:line="240" w:lineRule="auto"/>
+        <w:ind w:leftChars="0"/>
+        <w:rPr>
+          <w:sz w:val="22"/>
+        </w:rPr>
+      </w:pPr>
+      <w:r>
+        <w:rPr>
+          <w:sz w:val="22"/>
+        </w:rPr>
+        <w:t xml:space="preserve">POST </w:t>
+      </w:r>
+    </w:p>
+    <w:p>
+      <w:pPr>
+        <w:pStyle w:val="a3"/>
+        <w:numPr>
+          <w:ilvl w:val="3"/>
+          <w:numId w:val="1"/>
+        </w:numPr>
+        <w:spacing w:line="240" w:lineRule="auto"/>
+        <w:ind w:leftChars="0"/>
+        <w:rPr>
+          <w:sz w:val="22"/>
+        </w:rPr>
+      </w:pPr>
+      <w:r>
+        <w:rPr>
+          <w:sz w:val="22"/>
+        </w:rPr>
+        <w:t>채팅 입력 : /api/chat</w:t>
+      </w:r>
+      <w:r>
+        <w:rPr>
+          <w:sz w:val="22"/>
+        </w:rPr>
+        <w:t>/:midx/:cgidx/:category</w:t>
+      </w:r>
+    </w:p>
+    <w:p>
+      <w:pPr>
+        <w:pStyle w:val="a3"/>
+        <w:numPr>
+          <w:ilvl w:val="3"/>
+          <w:numId w:val="1"/>
+        </w:numPr>
+        <w:spacing w:line="240" w:lineRule="auto"/>
+        <w:ind w:leftChars="0"/>
+        <w:rPr>
+          <w:sz w:val="22"/>
+        </w:rPr>
+      </w:pPr>
+      <w:r>
+        <w:rPr>
+          <w:sz w:val="22"/>
+        </w:rPr>
+        <w:t>푸시</w:t>
+      </w:r>
+      <w:r>
+        <w:rPr>
+          <w:rFonts w:hint="eastAsia"/>
+          <w:sz w:val="22"/>
+        </w:rPr>
+        <w:t xml:space="preserve"> 생성</w:t>
+      </w:r>
+      <w:r>
+        <w:rPr>
+          <w:sz w:val="22"/>
+        </w:rPr>
+        <w:t xml:space="preserve"> : /</w:t>
+      </w:r>
+      <w:r>
+        <w:rPr>
+          <w:rFonts w:hint="eastAsia"/>
+          <w:sz w:val="22"/>
+        </w:rPr>
+        <w:t>a</w:t>
+      </w:r>
+      <w:r>
+        <w:rPr>
+          <w:sz w:val="22"/>
+        </w:rPr>
+        <w:t>pi/push/:cgidx/:category</w:t>
+      </w:r>
+    </w:p>
+    <w:p>
+      <w:pPr>
+        <w:pStyle w:val="a3"/>
+        <w:numPr>
+          <w:ilvl w:val="2"/>
+          <w:numId w:val="1"/>
+        </w:numPr>
+        <w:spacing w:line="240" w:lineRule="auto"/>
+        <w:ind w:leftChars="0"/>
+        <w:rPr>
+          <w:sz w:val="22"/>
+        </w:rPr>
+      </w:pPr>
+      <w:r>
+        <w:rPr>
+          <w:sz w:val="22"/>
+        </w:rPr>
+        <w:t>DELETE</w:t>
+      </w:r>
+    </w:p>
+    <w:p>
+      <w:pPr>
+        <w:pStyle w:val="a3"/>
+        <w:numPr>
+          <w:ilvl w:val="2"/>
+          <w:numId w:val="1"/>
+        </w:numPr>
+        <w:spacing w:line="240" w:lineRule="auto"/>
+        <w:ind w:leftChars="0"/>
+        <w:rPr>
+          <w:sz w:val="22"/>
+        </w:rPr>
+      </w:pPr>
+      <w:r>
+        <w:rPr>
+          <w:sz w:val="22"/>
+        </w:rPr>
+        <w:t>PUT</w:t>
+      </w:r>
+    </w:p>
+    <w:p>
+      <w:pPr>
+        <w:pStyle w:val="a3"/>
+        <w:numPr>
+          <w:ilvl w:val="3"/>
+          <w:numId w:val="1"/>
+        </w:numPr>
+        <w:spacing w:line="240" w:lineRule="auto"/>
+        <w:ind w:leftChars="0"/>
+        <w:rPr>
+          <w:sz w:val="22"/>
+        </w:rPr>
+      </w:pPr>
+      <w:r>
+        <w:rPr>
+          <w:sz w:val="22"/>
+        </w:rPr>
+        <w:t xml:space="preserve">채팅 </w:t>
+      </w:r>
+      <w:r>
+        <w:rPr>
+          <w:rFonts w:hint="eastAsia"/>
+          <w:sz w:val="22"/>
+        </w:rPr>
+        <w:t>카테고리 변경</w:t>
+      </w:r>
+      <w:r>
+        <w:rPr>
+          <w:sz w:val="22"/>
+        </w:rPr>
+        <w:t xml:space="preserve"> : /</w:t>
+      </w:r>
+      <w:r>
+        <w:rPr>
+          <w:rFonts w:hint="eastAsia"/>
+          <w:sz w:val="22"/>
+        </w:rPr>
+        <w:t>a</w:t>
+      </w:r>
+      <w:r>
+        <w:rPr>
+          <w:sz w:val="22"/>
+        </w:rPr>
+        <w:t>pi/chat/:</w:t>
+      </w:r>
+      <w:r>
+        <w:rPr>
+          <w:rFonts w:hint="eastAsia"/>
+          <w:sz w:val="22"/>
+        </w:rPr>
+        <w:t>c</w:t>
+      </w:r>
+      <w:r>
+        <w:rPr>
+          <w:sz w:val="22"/>
+        </w:rPr>
+        <w:t>ategory</w:t>
+      </w:r>
+    </w:p>
+    <w:p>
+      <w:pPr>
+        <w:pStyle w:val="a3"/>
+        <w:numPr>
+          <w:ilvl w:val="3"/>
+          <w:numId w:val="1"/>
+        </w:numPr>
+        <w:spacing w:line="240" w:lineRule="auto"/>
+        <w:ind w:leftChars="0"/>
+        <w:rPr>
+          <w:sz w:val="22"/>
+        </w:rPr>
+      </w:pPr>
+      <w:r>
+        <w:rPr>
+          <w:sz w:val="22"/>
+        </w:rPr>
+        <w:t>푸시</w:t>
+      </w:r>
+      <w:r>
+        <w:rPr>
+          <w:rFonts w:hint="eastAsia"/>
+          <w:sz w:val="22"/>
+        </w:rPr>
+        <w:t xml:space="preserve"> 변경</w:t>
+      </w:r>
+      <w:r>
+        <w:rPr>
+          <w:sz w:val="22"/>
+        </w:rPr>
+        <w:t xml:space="preserve"> : /</w:t>
+      </w:r>
+      <w:r>
+        <w:rPr>
+          <w:rFonts w:hint="eastAsia"/>
+          <w:sz w:val="22"/>
+        </w:rPr>
+        <w:t>a</w:t>
+      </w:r>
+      <w:r>
+        <w:rPr>
+          <w:sz w:val="22"/>
+        </w:rPr>
+        <w:t>pi/push/:cgidx/:category</w:t>
+      </w:r>
+    </w:p>
+    <w:p>
+      <w:pPr>
+        <w:pStyle w:val="a3"/>
+        <w:numPr>
+          <w:ilvl w:val="2"/>
+          <w:numId w:val="1"/>
+        </w:numPr>
+        <w:spacing w:line="240" w:lineRule="auto"/>
+        <w:ind w:leftChars="0"/>
+        <w:rPr>
+          <w:sz w:val="22"/>
+        </w:rPr>
+      </w:pPr>
+      <w:r>
+        <w:rPr>
+          <w:sz w:val="22"/>
+        </w:rPr>
+        <w:t>GET</w:t>
+      </w:r>
+      <w:r>
+        <w:rPr>
+          <w:sz w:val="22"/>
+        </w:rPr>
+        <w:tab/>
+      </w:r>
+    </w:p>
+    <w:p>
+      <w:pPr>
+        <w:pStyle w:val="a3"/>
+        <w:numPr>
+          <w:ilvl w:val="3"/>
+          <w:numId w:val="1"/>
+        </w:numPr>
+        <w:spacing w:line="240" w:lineRule="auto"/>
+        <w:ind w:leftChars="0"/>
+        <w:rPr>
+          <w:sz w:val="22"/>
+        </w:rPr>
+      </w:pPr>
+      <w:r>
+        <w:rPr>
+          <w:sz w:val="22"/>
+        </w:rPr>
+        <w:t xml:space="preserve">채팅 </w:t>
+      </w:r>
+      <w:r>
+        <w:rPr>
+          <w:rFonts w:hint="eastAsia"/>
+          <w:sz w:val="22"/>
+        </w:rPr>
+        <w:t xml:space="preserve">글 </w:t>
+      </w:r>
+      <w:r>
+        <w:rPr>
+          <w:sz w:val="22"/>
+        </w:rPr>
+        <w:t>목록 : /api/chat</w:t>
+      </w:r>
+      <w:r>
+        <w:rPr>
+          <w:sz w:val="22"/>
+        </w:rPr>
+        <w:t>/</w:t>
+      </w:r>
+      <w:r>
+        <w:rPr>
+          <w:rFonts w:hint="eastAsia"/>
+          <w:sz w:val="22"/>
+        </w:rPr>
+        <w:t>:</w:t>
+      </w:r>
+      <w:r>
+        <w:rPr>
+          <w:sz w:val="22"/>
+        </w:rPr>
+        <w:t>cgidx</w:t>
+      </w:r>
+    </w:p>
+    <w:p>
+      <w:pPr>
+        <w:pStyle w:val="a3"/>
+        <w:numPr>
+          <w:ilvl w:val="3"/>
+          <w:numId w:val="1"/>
+        </w:numPr>
+        <w:spacing w:line="240" w:lineRule="auto"/>
+        <w:ind w:leftChars="0"/>
+        <w:rPr>
+          <w:sz w:val="22"/>
+        </w:rPr>
+      </w:pPr>
+      <w:r>
+        <w:rPr>
+          <w:sz w:val="22"/>
+        </w:rPr>
+        <w:t xml:space="preserve">푸시 </w:t>
+      </w:r>
+      <w:r>
+        <w:rPr>
+          <w:rFonts w:hint="eastAsia"/>
+          <w:sz w:val="22"/>
+        </w:rPr>
+        <w:t xml:space="preserve">정보 </w:t>
       </w:r>
       <w:r>
         <w:rPr>
@@ -1642,16 +2703,28 @@
         <w:rPr>
           <w:sz w:val="22"/>
         </w:rPr>
-        <w:t>pi/friend0send</w:t>
-      </w:r>
-      <w:proofErr w:type="gramStart"/>
-      <w:r>
-        <w:rPr>
-          <w:sz w:val="22"/>
-        </w:rPr>
-        <w:t>/:midx</w:t>
-      </w:r>
-      <w:proofErr w:type="gramEnd"/>
+        <w:t>pi/push</w:t>
+      </w:r>
+    </w:p>
+    <w:p>
+      <w:pPr>
+        <w:pStyle w:val="a3"/>
+        <w:numPr>
+          <w:ilvl w:val="1"/>
+          <w:numId w:val="1"/>
+        </w:numPr>
+        <w:spacing w:line="240" w:lineRule="auto"/>
+        <w:ind w:leftChars="0"/>
+        <w:rPr>
+          <w:sz w:val="22"/>
+        </w:rPr>
+      </w:pPr>
+      <w:r>
+        <w:rPr>
+          <w:sz w:val="22"/>
+        </w:rPr>
+        <w:t>카테고리 category.js</w:t>
+      </w:r>
     </w:p>
     <w:p>
       <w:pPr>
@@ -1670,13 +2743,7 @@
         <w:rPr>
           <w:sz w:val="22"/>
         </w:rPr>
-        <w:t>* DELETE</w:t>
-      </w:r>
-      <w:r>
-        <w:rPr>
-          <w:sz w:val="22"/>
-        </w:rPr>
-        <w:tab/>
+        <w:t xml:space="preserve">POST </w:t>
       </w:r>
     </w:p>
     <w:p>
@@ -1696,28 +2763,33 @@
         <w:rPr>
           <w:sz w:val="22"/>
         </w:rPr>
-        <w:t xml:space="preserve">친구 </w:t>
-      </w:r>
-      <w:proofErr w:type="gramStart"/>
-      <w:r>
-        <w:rPr>
-          <w:sz w:val="22"/>
-        </w:rPr>
-        <w:t>삭제 :</w:t>
-      </w:r>
-      <w:proofErr w:type="gramEnd"/>
-      <w:r>
-        <w:rPr>
-          <w:sz w:val="22"/>
-        </w:rPr>
-        <w:t xml:space="preserve"> /api/friend/:midx/:friend</w:t>
-      </w:r>
-    </w:p>
-    <w:p>
-      <w:pPr>
-        <w:pStyle w:val="a3"/>
-        <w:numPr>
-          <w:ilvl w:val="3"/>
+        <w:t>카테고리 생성: /api/category</w:t>
+      </w:r>
+      <w:r>
+        <w:rPr>
+          <w:sz w:val="22"/>
+        </w:rPr>
+        <w:t>/:</w:t>
+      </w:r>
+      <w:r>
+        <w:rPr>
+          <w:rFonts w:hint="eastAsia"/>
+          <w:sz w:val="22"/>
+        </w:rPr>
+        <w:t>c</w:t>
+      </w:r>
+      <w:r>
+        <w:rPr>
+          <w:sz w:val="22"/>
+        </w:rPr>
+        <w:t>gidx</w:t>
+      </w:r>
+    </w:p>
+    <w:p>
+      <w:pPr>
+        <w:pStyle w:val="a3"/>
+        <w:numPr>
+          <w:ilvl w:val="2"/>
           <w:numId w:val="1"/>
         </w:numPr>
         <w:spacing w:line="240" w:lineRule="auto"/>
@@ -1728,10 +2800,216 @@
       </w:pPr>
       <w:r>
         <w:rPr>
-          <w:rFonts w:hint="eastAsia"/>
-          <w:sz w:val="22"/>
-        </w:rPr>
-        <w:t>친구 요청 취소:</w:t>
+          <w:sz w:val="22"/>
+        </w:rPr>
+        <w:t>DELETE</w:t>
+      </w:r>
+    </w:p>
+    <w:p>
+      <w:pPr>
+        <w:pStyle w:val="a3"/>
+        <w:numPr>
+          <w:ilvl w:val="3"/>
+          <w:numId w:val="1"/>
+        </w:numPr>
+        <w:spacing w:line="240" w:lineRule="auto"/>
+        <w:ind w:leftChars="0"/>
+        <w:rPr>
+          <w:sz w:val="22"/>
+        </w:rPr>
+      </w:pPr>
+      <w:r>
+        <w:rPr>
+          <w:sz w:val="22"/>
+        </w:rPr>
+        <w:lastRenderedPageBreak/>
+        <w:t>카테고리 삭제 : /api/category</w:t>
+      </w:r>
+      <w:r>
+        <w:rPr>
+          <w:sz w:val="22"/>
+        </w:rPr>
+        <w:t>/:category</w:t>
+      </w:r>
+    </w:p>
+    <w:p>
+      <w:pPr>
+        <w:pStyle w:val="a3"/>
+        <w:numPr>
+          <w:ilvl w:val="2"/>
+          <w:numId w:val="1"/>
+        </w:numPr>
+        <w:spacing w:line="240" w:lineRule="auto"/>
+        <w:ind w:leftChars="0"/>
+        <w:rPr>
+          <w:sz w:val="22"/>
+        </w:rPr>
+      </w:pPr>
+      <w:r>
+        <w:rPr>
+          <w:sz w:val="22"/>
+        </w:rPr>
+        <w:t>PUT</w:t>
+      </w:r>
+    </w:p>
+    <w:p>
+      <w:pPr>
+        <w:pStyle w:val="a3"/>
+        <w:numPr>
+          <w:ilvl w:val="3"/>
+          <w:numId w:val="1"/>
+        </w:numPr>
+        <w:spacing w:line="240" w:lineRule="auto"/>
+        <w:ind w:leftChars="0"/>
+        <w:rPr>
+          <w:sz w:val="22"/>
+        </w:rPr>
+      </w:pPr>
+      <w:r>
+        <w:rPr>
+          <w:sz w:val="22"/>
+        </w:rPr>
+        <w:t>카테고리 수정 : /api/category</w:t>
+      </w:r>
+      <w:r>
+        <w:rPr>
+          <w:sz w:val="22"/>
+        </w:rPr>
+        <w:t>/:category</w:t>
+      </w:r>
+    </w:p>
+    <w:p>
+      <w:pPr>
+        <w:pStyle w:val="a3"/>
+        <w:numPr>
+          <w:ilvl w:val="2"/>
+          <w:numId w:val="1"/>
+        </w:numPr>
+        <w:spacing w:line="240" w:lineRule="auto"/>
+        <w:ind w:leftChars="0"/>
+        <w:rPr>
+          <w:sz w:val="22"/>
+        </w:rPr>
+      </w:pPr>
+      <w:r>
+        <w:rPr>
+          <w:sz w:val="22"/>
+        </w:rPr>
+        <w:t>GET</w:t>
+      </w:r>
+    </w:p>
+    <w:p>
+      <w:pPr>
+        <w:pStyle w:val="a3"/>
+        <w:numPr>
+          <w:ilvl w:val="3"/>
+          <w:numId w:val="1"/>
+        </w:numPr>
+        <w:spacing w:line="240" w:lineRule="auto"/>
+        <w:ind w:leftChars="0"/>
+        <w:rPr>
+          <w:sz w:val="22"/>
+        </w:rPr>
+      </w:pPr>
+      <w:r>
+        <w:rPr>
+          <w:sz w:val="22"/>
+        </w:rPr>
+        <w:t>카테고리 목록 : /api/category</w:t>
+      </w:r>
+      <w:r>
+        <w:rPr>
+          <w:sz w:val="22"/>
+        </w:rPr>
+        <w:t>/:cgidx/:category</w:t>
+      </w:r>
+    </w:p>
+    <w:p/>
+    <w:p>
+      <w:pPr>
+        <w:pStyle w:val="a3"/>
+        <w:numPr>
+          <w:ilvl w:val="0"/>
+          <w:numId w:val="1"/>
+        </w:numPr>
+        <w:ind w:leftChars="0"/>
+        <w:rPr>
+          <w:sz w:val="22"/>
+        </w:rPr>
+      </w:pPr>
+      <w:r>
+        <w:rPr>
+          <w:rFonts w:hint="eastAsia"/>
+          <w:sz w:val="22"/>
+        </w:rPr>
+        <w:t>D</w:t>
+      </w:r>
+      <w:r>
+        <w:rPr>
+          <w:sz w:val="22"/>
+        </w:rPr>
+        <w:t>B ERD</w:t>
+      </w:r>
+      <w:r>
+        <w:rPr>
+          <w:sz w:val="22"/>
+        </w:rPr>
+        <w:t xml:space="preserve"> V1.0</w:t>
+      </w:r>
+    </w:p>
+    <w:p>
+      <w:pPr>
+        <w:pStyle w:val="a3"/>
+        <w:ind w:leftChars="0" w:left="760"/>
+        <w:rPr>
+          <w:sz w:val="22"/>
+        </w:rPr>
+      </w:pPr>
+      <w:r>
+        <w:rPr>
+          <w:rFonts w:hint="eastAsia"/>
+          <w:sz w:val="22"/>
+        </w:rPr>
+        <w:t>V</w:t>
+      </w:r>
+      <w:r>
+        <w:rPr>
+          <w:sz w:val="22"/>
+        </w:rPr>
+        <w:t>1.0</w:t>
+      </w:r>
+      <w:r>
+        <w:rPr>
+          <w:rFonts w:hint="eastAsia"/>
+          <w:sz w:val="22"/>
+        </w:rPr>
+        <w:t xml:space="preserve">의 개발에서 </w:t>
+      </w:r>
+      <w:r>
+        <w:rPr>
+          <w:sz w:val="22"/>
+        </w:rPr>
+        <w:t>Databa</w:t>
+      </w:r>
+      <w:r>
+        <w:rPr>
+          <w:rFonts w:hint="eastAsia"/>
+          <w:sz w:val="22"/>
+        </w:rPr>
+        <w:t>s</w:t>
+      </w:r>
+      <w:r>
+        <w:rPr>
+          <w:sz w:val="22"/>
+        </w:rPr>
+        <w:t xml:space="preserve">e </w:t>
+      </w:r>
+      <w:r>
+        <w:rPr>
+          <w:rFonts w:hint="eastAsia"/>
+          <w:sz w:val="22"/>
+        </w:rPr>
+        <w:t>테이블들 간의 키속성은 고려하지</w:t>
       </w:r>
       <w:r>
         <w:rPr>
@@ -1741,9 +3019,23 @@
       </w:r>
       <w:r>
         <w:rPr>
-          <w:sz w:val="22"/>
-        </w:rPr>
-        <w:t>/api/friend-cancel/:midx/:friend</w:t>
+          <w:rFonts w:hint="eastAsia"/>
+          <w:sz w:val="22"/>
+        </w:rPr>
+        <w:t>않으며,</w:t>
+      </w:r>
+      <w:r>
+        <w:rPr>
+          <w:sz w:val="22"/>
+        </w:rPr>
+        <w:t xml:space="preserve"> </w:t>
+      </w:r>
+      <w:r>
+        <w:rPr>
+          <w:rFonts w:hint="eastAsia"/>
+          <w:sz w:val="22"/>
+        </w:rPr>
+        <w:t>아래 설명에 명시된 요소들만 사용된다.</w:t>
       </w:r>
     </w:p>
     <w:p>
@@ -1753,178 +3045,16 @@
           <w:ilvl w:val="2"/>
           <w:numId w:val="1"/>
         </w:numPr>
-        <w:spacing w:line="240" w:lineRule="auto"/>
-        <w:ind w:leftChars="0"/>
-        <w:rPr>
-          <w:sz w:val="22"/>
-        </w:rPr>
-      </w:pPr>
-      <w:r>
-        <w:rPr>
-          <w:sz w:val="22"/>
-        </w:rPr>
-        <w:t>PUT</w:t>
-      </w:r>
-    </w:p>
-    <w:p>
-      <w:pPr>
-        <w:pStyle w:val="a3"/>
-        <w:numPr>
-          <w:ilvl w:val="3"/>
-          <w:numId w:val="1"/>
-        </w:numPr>
-        <w:spacing w:line="240" w:lineRule="auto"/>
-        <w:ind w:leftChars="0"/>
-        <w:rPr>
-          <w:sz w:val="22"/>
-        </w:rPr>
-      </w:pPr>
-      <w:r>
-        <w:rPr>
-          <w:sz w:val="22"/>
-        </w:rPr>
-        <w:t xml:space="preserve">즐겨 찾기 </w:t>
-      </w:r>
-      <w:proofErr w:type="gramStart"/>
-      <w:r>
-        <w:rPr>
-          <w:sz w:val="22"/>
-        </w:rPr>
-        <w:t>설정 :</w:t>
-      </w:r>
-      <w:proofErr w:type="gramEnd"/>
-      <w:r>
-        <w:rPr>
-          <w:sz w:val="22"/>
-        </w:rPr>
-        <w:t xml:space="preserve"> /api/friend/favorite/:midx/:friend</w:t>
-      </w:r>
-    </w:p>
-    <w:p>
-      <w:pPr>
-        <w:pStyle w:val="a3"/>
-        <w:numPr>
-          <w:ilvl w:val="1"/>
-          <w:numId w:val="1"/>
-        </w:numPr>
-        <w:spacing w:line="240" w:lineRule="auto"/>
-        <w:ind w:leftChars="0"/>
-        <w:rPr>
-          <w:sz w:val="22"/>
-        </w:rPr>
-      </w:pPr>
-      <w:r>
-        <w:rPr>
-          <w:sz w:val="22"/>
-        </w:rPr>
-        <w:t>그룹 관리 chatting_group.js</w:t>
-      </w:r>
-    </w:p>
-    <w:p>
-      <w:pPr>
-        <w:pStyle w:val="a3"/>
-        <w:numPr>
-          <w:ilvl w:val="2"/>
-          <w:numId w:val="1"/>
-        </w:numPr>
-        <w:spacing w:line="240" w:lineRule="auto"/>
-        <w:ind w:leftChars="0"/>
-        <w:rPr>
-          <w:sz w:val="22"/>
-        </w:rPr>
-      </w:pPr>
-      <w:r>
-        <w:rPr>
-          <w:sz w:val="22"/>
-        </w:rPr>
-        <w:t>POST</w:t>
-      </w:r>
-    </w:p>
-    <w:p>
-      <w:pPr>
-        <w:pStyle w:val="a3"/>
-        <w:numPr>
-          <w:ilvl w:val="3"/>
-          <w:numId w:val="1"/>
-        </w:numPr>
-        <w:spacing w:line="240" w:lineRule="auto"/>
-        <w:ind w:leftChars="0"/>
-        <w:rPr>
-          <w:sz w:val="22"/>
-        </w:rPr>
-      </w:pPr>
-      <w:r>
-        <w:rPr>
-          <w:rFonts w:hint="eastAsia"/>
-          <w:sz w:val="22"/>
-        </w:rPr>
-        <w:t xml:space="preserve">지도에서 </w:t>
-      </w:r>
-      <w:r>
-        <w:rPr>
-          <w:sz w:val="22"/>
-        </w:rPr>
-        <w:t xml:space="preserve">채팅방 </w:t>
-      </w:r>
-      <w:proofErr w:type="gramStart"/>
-      <w:r>
-        <w:rPr>
-          <w:sz w:val="22"/>
-        </w:rPr>
-        <w:t>검색 :</w:t>
-      </w:r>
-      <w:proofErr w:type="gramEnd"/>
-      <w:r>
-        <w:rPr>
-          <w:sz w:val="22"/>
-        </w:rPr>
-        <w:t xml:space="preserve"> /api/search-group</w:t>
-      </w:r>
-      <w:r>
-        <w:rPr>
-          <w:sz w:val="22"/>
-        </w:rPr>
-        <w:t>?</w:t>
-      </w:r>
-      <w:r>
-        <w:rPr>
-          <w:rFonts w:hint="eastAsia"/>
-          <w:sz w:val="22"/>
-        </w:rPr>
-        <w:t>n</w:t>
-      </w:r>
-      <w:r>
-        <w:rPr>
-          <w:sz w:val="22"/>
-        </w:rPr>
-        <w:t>ame=</w:t>
-      </w:r>
-    </w:p>
-    <w:p>
-      <w:pPr>
-        <w:pStyle w:val="a3"/>
-        <w:numPr>
-          <w:ilvl w:val="3"/>
-          <w:numId w:val="1"/>
-        </w:numPr>
-        <w:spacing w:line="240" w:lineRule="auto"/>
-        <w:ind w:leftChars="0"/>
-        <w:rPr>
-          <w:sz w:val="22"/>
-        </w:rPr>
-      </w:pPr>
-      <w:r>
-        <w:rPr>
-          <w:rFonts w:hint="eastAsia"/>
-          <w:sz w:val="22"/>
-        </w:rPr>
-        <w:t xml:space="preserve">지도에서 </w:t>
-      </w:r>
-      <w:r>
-        <w:rPr>
-          <w:sz w:val="22"/>
-        </w:rPr>
-        <w:t>채팅방 검색</w:t>
+        <w:ind w:leftChars="0"/>
+        <w:rPr>
+          <w:sz w:val="22"/>
+        </w:rPr>
+      </w:pPr>
+      <w:r>
+        <w:rPr>
+          <w:sz w:val="22"/>
+        </w:rPr>
+        <w:t>member</w:t>
       </w:r>
       <w:r>
         <w:rPr>
@@ -1937,1568 +3067,8 @@
         <w:rPr>
           <w:sz w:val="22"/>
         </w:rPr>
-        <w:t>(</w:t>
-      </w:r>
-      <w:r>
-        <w:rPr>
-          <w:rFonts w:hint="eastAsia"/>
-          <w:sz w:val="22"/>
-        </w:rPr>
-        <w:t>범위</w:t>
-      </w:r>
-      <w:proofErr w:type="gramStart"/>
-      <w:r>
-        <w:rPr>
-          <w:rFonts w:hint="eastAsia"/>
-          <w:sz w:val="22"/>
-        </w:rPr>
-        <w:t>)</w:t>
-      </w:r>
-      <w:r>
-        <w:rPr>
-          <w:sz w:val="22"/>
-        </w:rPr>
-        <w:t xml:space="preserve"> :</w:t>
-      </w:r>
-      <w:proofErr w:type="gramEnd"/>
-      <w:r>
-        <w:rPr>
-          <w:sz w:val="22"/>
-        </w:rPr>
-        <w:t xml:space="preserve"> /api/search-group</w:t>
-      </w:r>
-      <w:r>
-        <w:rPr>
-          <w:sz w:val="22"/>
-        </w:rPr>
-        <w:t>/:place</w:t>
-      </w:r>
-      <w:r>
-        <w:rPr>
-          <w:sz w:val="22"/>
-        </w:rPr>
-        <w:t>/:</w:t>
-      </w:r>
-      <w:r>
-        <w:rPr>
-          <w:rFonts w:hint="eastAsia"/>
-          <w:sz w:val="22"/>
-        </w:rPr>
-        <w:t>l</w:t>
-      </w:r>
-      <w:r>
-        <w:rPr>
-          <w:sz w:val="22"/>
-        </w:rPr>
-        <w:t>at/:lng</w:t>
-      </w:r>
-    </w:p>
-    <w:p>
-      <w:pPr>
-        <w:pStyle w:val="a3"/>
-        <w:numPr>
-          <w:ilvl w:val="3"/>
-          <w:numId w:val="1"/>
-        </w:numPr>
-        <w:spacing w:line="240" w:lineRule="auto"/>
-        <w:ind w:leftChars="0"/>
-        <w:rPr>
-          <w:sz w:val="22"/>
-        </w:rPr>
-      </w:pPr>
-      <w:r>
-        <w:rPr>
-          <w:sz w:val="22"/>
-        </w:rPr>
-        <w:t xml:space="preserve">새 그룹 </w:t>
-      </w:r>
-      <w:proofErr w:type="gramStart"/>
-      <w:r>
-        <w:rPr>
-          <w:sz w:val="22"/>
-        </w:rPr>
-        <w:t>생성 :</w:t>
-      </w:r>
-      <w:proofErr w:type="gramEnd"/>
-      <w:r>
-        <w:rPr>
-          <w:sz w:val="22"/>
-        </w:rPr>
-        <w:t xml:space="preserve"> /api/group</w:t>
-      </w:r>
-    </w:p>
-    <w:p>
-      <w:pPr>
-        <w:pStyle w:val="a3"/>
-        <w:numPr>
-          <w:ilvl w:val="3"/>
-          <w:numId w:val="1"/>
-        </w:numPr>
-        <w:spacing w:line="240" w:lineRule="auto"/>
-        <w:ind w:leftChars="0"/>
-        <w:rPr>
-          <w:sz w:val="22"/>
-        </w:rPr>
-      </w:pPr>
-      <w:r>
-        <w:rPr>
-          <w:sz w:val="22"/>
-        </w:rPr>
-        <w:t xml:space="preserve">그룹 </w:t>
-      </w:r>
-      <w:proofErr w:type="gramStart"/>
-      <w:r>
-        <w:rPr>
-          <w:sz w:val="22"/>
-        </w:rPr>
-        <w:t>참여 :</w:t>
-      </w:r>
-      <w:proofErr w:type="gramEnd"/>
-      <w:r>
-        <w:rPr>
-          <w:sz w:val="22"/>
-        </w:rPr>
-        <w:t xml:space="preserve"> /api/participant</w:t>
-      </w:r>
-      <w:r>
-        <w:rPr>
-          <w:sz w:val="22"/>
-        </w:rPr>
-        <w:t>/</w:t>
-      </w:r>
-      <w:r>
-        <w:rPr>
-          <w:rFonts w:hint="eastAsia"/>
-          <w:sz w:val="22"/>
-        </w:rPr>
-        <w:t>:</w:t>
-      </w:r>
-      <w:r>
-        <w:rPr>
-          <w:sz w:val="22"/>
-        </w:rPr>
-        <w:t>midx/:cgidx</w:t>
-      </w:r>
-    </w:p>
-    <w:p>
-      <w:pPr>
-        <w:pStyle w:val="a3"/>
-        <w:numPr>
-          <w:ilvl w:val="2"/>
-          <w:numId w:val="1"/>
-        </w:numPr>
-        <w:spacing w:line="240" w:lineRule="auto"/>
-        <w:ind w:leftChars="0"/>
-        <w:rPr>
-          <w:sz w:val="22"/>
-        </w:rPr>
-      </w:pPr>
-      <w:r>
-        <w:rPr>
-          <w:sz w:val="22"/>
-        </w:rPr>
-        <w:t xml:space="preserve">GET   </w:t>
-      </w:r>
-    </w:p>
-    <w:p>
-      <w:pPr>
-        <w:pStyle w:val="a3"/>
-        <w:numPr>
-          <w:ilvl w:val="3"/>
-          <w:numId w:val="1"/>
-        </w:numPr>
-        <w:spacing w:line="240" w:lineRule="auto"/>
-        <w:ind w:leftChars="0"/>
-        <w:rPr>
-          <w:sz w:val="22"/>
-        </w:rPr>
-      </w:pPr>
-      <w:r>
-        <w:rPr>
-          <w:rFonts w:hint="eastAsia"/>
-          <w:sz w:val="22"/>
-        </w:rPr>
-        <w:t xml:space="preserve">내 </w:t>
-      </w:r>
-      <w:r>
-        <w:rPr>
-          <w:sz w:val="22"/>
-        </w:rPr>
-        <w:t>그룹</w:t>
-      </w:r>
-      <w:r>
-        <w:rPr>
-          <w:rFonts w:hint="eastAsia"/>
-          <w:sz w:val="22"/>
-        </w:rPr>
         <w:t xml:space="preserve"> </w:t>
       </w:r>
-      <w:proofErr w:type="gramStart"/>
-      <w:r>
-        <w:rPr>
-          <w:sz w:val="22"/>
-        </w:rPr>
-        <w:t>목록 :</w:t>
-      </w:r>
-      <w:proofErr w:type="gramEnd"/>
-      <w:r>
-        <w:rPr>
-          <w:sz w:val="22"/>
-        </w:rPr>
-        <w:t xml:space="preserve"> /api/group/:midx</w:t>
-      </w:r>
-      <w:r>
-        <w:rPr>
-          <w:sz w:val="22"/>
-        </w:rPr>
-        <w:t>/:</w:t>
-      </w:r>
-      <w:r>
-        <w:rPr>
-          <w:rFonts w:hint="eastAsia"/>
-          <w:sz w:val="22"/>
-        </w:rPr>
-        <w:t>r</w:t>
-      </w:r>
-      <w:r>
-        <w:rPr>
-          <w:sz w:val="22"/>
-        </w:rPr>
-        <w:t>equest</w:t>
-      </w:r>
-    </w:p>
-    <w:p>
-      <w:pPr>
-        <w:pStyle w:val="a3"/>
-        <w:numPr>
-          <w:ilvl w:val="3"/>
-          <w:numId w:val="1"/>
-        </w:numPr>
-        <w:spacing w:line="240" w:lineRule="auto"/>
-        <w:ind w:leftChars="0"/>
-        <w:rPr>
-          <w:sz w:val="22"/>
-        </w:rPr>
-      </w:pPr>
-      <w:r>
-        <w:rPr>
-          <w:sz w:val="22"/>
-        </w:rPr>
-        <w:t xml:space="preserve">참여자 </w:t>
-      </w:r>
-      <w:proofErr w:type="gramStart"/>
-      <w:r>
-        <w:rPr>
-          <w:sz w:val="22"/>
-        </w:rPr>
-        <w:t>목록 :</w:t>
-      </w:r>
-      <w:proofErr w:type="gramEnd"/>
-      <w:r>
-        <w:rPr>
-          <w:sz w:val="22"/>
-        </w:rPr>
-        <w:t xml:space="preserve"> /api/</w:t>
-      </w:r>
-      <w:r>
-        <w:rPr>
-          <w:sz w:val="22"/>
-        </w:rPr>
-        <w:t>group-</w:t>
-      </w:r>
-      <w:r>
-        <w:rPr>
-          <w:sz w:val="22"/>
-        </w:rPr>
-        <w:t>participant</w:t>
-      </w:r>
-      <w:r>
-        <w:rPr>
-          <w:sz w:val="22"/>
-        </w:rPr>
-        <w:t>/:</w:t>
-      </w:r>
-      <w:r>
-        <w:rPr>
-          <w:rFonts w:hint="eastAsia"/>
-          <w:sz w:val="22"/>
-        </w:rPr>
-        <w:t>c</w:t>
-      </w:r>
-      <w:r>
-        <w:rPr>
-          <w:sz w:val="22"/>
-        </w:rPr>
-        <w:t>gidx</w:t>
-      </w:r>
-    </w:p>
-    <w:p>
-      <w:pPr>
-        <w:pStyle w:val="a3"/>
-        <w:numPr>
-          <w:ilvl w:val="3"/>
-          <w:numId w:val="1"/>
-        </w:numPr>
-        <w:spacing w:line="240" w:lineRule="auto"/>
-        <w:ind w:leftChars="0"/>
-        <w:rPr>
-          <w:sz w:val="22"/>
-        </w:rPr>
-      </w:pPr>
-      <w:r>
-        <w:rPr>
-          <w:rFonts w:hint="eastAsia"/>
-          <w:sz w:val="22"/>
-        </w:rPr>
-        <w:lastRenderedPageBreak/>
-        <w:t xml:space="preserve">그룹 </w:t>
-      </w:r>
-      <w:proofErr w:type="gramStart"/>
-      <w:r>
-        <w:rPr>
-          <w:rFonts w:hint="eastAsia"/>
-          <w:sz w:val="22"/>
-        </w:rPr>
-        <w:t xml:space="preserve">정보 </w:t>
-      </w:r>
-      <w:r>
-        <w:rPr>
-          <w:sz w:val="22"/>
-        </w:rPr>
-        <w:t>:</w:t>
-      </w:r>
-      <w:proofErr w:type="gramEnd"/>
-      <w:r>
-        <w:rPr>
-          <w:sz w:val="22"/>
-        </w:rPr>
-        <w:t xml:space="preserve"> /api/group</w:t>
-      </w:r>
-      <w:r>
-        <w:rPr>
-          <w:rFonts w:hint="eastAsia"/>
-          <w:sz w:val="22"/>
-        </w:rPr>
-        <w:t>-info</w:t>
-      </w:r>
-      <w:r>
-        <w:rPr>
-          <w:sz w:val="22"/>
-        </w:rPr>
-        <w:t>/:cgdix</w:t>
-      </w:r>
-    </w:p>
-    <w:p>
-      <w:pPr>
-        <w:pStyle w:val="a3"/>
-        <w:numPr>
-          <w:ilvl w:val="3"/>
-          <w:numId w:val="1"/>
-        </w:numPr>
-        <w:spacing w:line="240" w:lineRule="auto"/>
-        <w:ind w:leftChars="0"/>
-        <w:rPr>
-          <w:rFonts w:hint="eastAsia"/>
-          <w:sz w:val="22"/>
-        </w:rPr>
-      </w:pPr>
-      <w:r>
-        <w:rPr>
-          <w:rFonts w:hint="eastAsia"/>
-          <w:sz w:val="22"/>
-        </w:rPr>
-        <w:t xml:space="preserve">그룹과 멤버의 </w:t>
-      </w:r>
-      <w:proofErr w:type="gramStart"/>
-      <w:r>
-        <w:rPr>
-          <w:rFonts w:hint="eastAsia"/>
-          <w:sz w:val="22"/>
-        </w:rPr>
-        <w:t>관계</w:t>
-      </w:r>
-      <w:r>
-        <w:rPr>
-          <w:sz w:val="22"/>
-        </w:rPr>
-        <w:t xml:space="preserve"> :</w:t>
-      </w:r>
-      <w:proofErr w:type="gramEnd"/>
-      <w:r>
-        <w:rPr>
-          <w:sz w:val="22"/>
-        </w:rPr>
-        <w:t xml:space="preserve"> /</w:t>
-      </w:r>
-      <w:r>
-        <w:rPr>
-          <w:rFonts w:hint="eastAsia"/>
-          <w:sz w:val="22"/>
-        </w:rPr>
-        <w:t>a</w:t>
-      </w:r>
-      <w:r>
-        <w:rPr>
-          <w:sz w:val="22"/>
-        </w:rPr>
-        <w:t>pi/group-</w:t>
-      </w:r>
-      <w:r>
-        <w:rPr>
-          <w:sz w:val="22"/>
-        </w:rPr>
-        <w:t>participant/</w:t>
-      </w:r>
-      <w:r>
-        <w:rPr>
-          <w:sz w:val="22"/>
-        </w:rPr>
-        <w:t>relation</w:t>
-      </w:r>
-      <w:r>
-        <w:rPr>
-          <w:sz w:val="22"/>
-        </w:rPr>
-        <w:t>/:midx/:cgidx</w:t>
-      </w:r>
-    </w:p>
-    <w:p>
-      <w:pPr>
-        <w:pStyle w:val="a3"/>
-        <w:numPr>
-          <w:ilvl w:val="2"/>
-          <w:numId w:val="1"/>
-        </w:numPr>
-        <w:spacing w:line="240" w:lineRule="auto"/>
-        <w:ind w:leftChars="0"/>
-        <w:rPr>
-          <w:sz w:val="22"/>
-        </w:rPr>
-      </w:pPr>
-      <w:r>
-        <w:rPr>
-          <w:sz w:val="22"/>
-        </w:rPr>
-        <w:t>DELETE</w:t>
-      </w:r>
-    </w:p>
-    <w:p>
-      <w:pPr>
-        <w:pStyle w:val="a3"/>
-        <w:numPr>
-          <w:ilvl w:val="3"/>
-          <w:numId w:val="1"/>
-        </w:numPr>
-        <w:spacing w:line="240" w:lineRule="auto"/>
-        <w:ind w:leftChars="0"/>
-        <w:rPr>
-          <w:sz w:val="22"/>
-        </w:rPr>
-      </w:pPr>
-      <w:r>
-        <w:rPr>
-          <w:sz w:val="22"/>
-        </w:rPr>
-        <w:t xml:space="preserve">그룹 </w:t>
-      </w:r>
-      <w:proofErr w:type="gramStart"/>
-      <w:r>
-        <w:rPr>
-          <w:sz w:val="22"/>
-        </w:rPr>
-        <w:t>삭제 :</w:t>
-      </w:r>
-      <w:proofErr w:type="gramEnd"/>
-      <w:r>
-        <w:rPr>
-          <w:sz w:val="22"/>
-        </w:rPr>
-        <w:t xml:space="preserve"> /api/group</w:t>
-      </w:r>
-      <w:r>
-        <w:rPr>
-          <w:sz w:val="22"/>
-        </w:rPr>
-        <w:t>/</w:t>
-      </w:r>
-      <w:r>
-        <w:rPr>
-          <w:rFonts w:hint="eastAsia"/>
-          <w:sz w:val="22"/>
-        </w:rPr>
-        <w:t>:c</w:t>
-      </w:r>
-      <w:r>
-        <w:rPr>
-          <w:sz w:val="22"/>
-        </w:rPr>
-        <w:t>gidx</w:t>
-      </w:r>
-    </w:p>
-    <w:p>
-      <w:pPr>
-        <w:pStyle w:val="a3"/>
-        <w:numPr>
-          <w:ilvl w:val="3"/>
-          <w:numId w:val="1"/>
-        </w:numPr>
-        <w:spacing w:line="240" w:lineRule="auto"/>
-        <w:ind w:leftChars="0"/>
-        <w:rPr>
-          <w:sz w:val="22"/>
-        </w:rPr>
-      </w:pPr>
-      <w:r>
-        <w:rPr>
-          <w:rFonts w:hint="eastAsia"/>
-          <w:sz w:val="22"/>
-        </w:rPr>
-        <w:t>그</w:t>
-      </w:r>
-      <w:r>
-        <w:rPr>
-          <w:rFonts w:hint="eastAsia"/>
-          <w:sz w:val="22"/>
-        </w:rPr>
-        <w:t>룹 참여자 삭제</w:t>
-      </w:r>
-      <w:r>
-        <w:rPr>
-          <w:sz w:val="22"/>
-        </w:rPr>
-        <w:t xml:space="preserve"> : /api/</w:t>
-      </w:r>
-      <w:r>
-        <w:rPr>
-          <w:rFonts w:hint="eastAsia"/>
-          <w:sz w:val="22"/>
-        </w:rPr>
-        <w:t>g</w:t>
-      </w:r>
-      <w:r>
-        <w:rPr>
-          <w:sz w:val="22"/>
-        </w:rPr>
-        <w:t>roup-</w:t>
-      </w:r>
-      <w:r>
-        <w:rPr>
-          <w:sz w:val="22"/>
-        </w:rPr>
-        <w:t>participant</w:t>
-      </w:r>
-    </w:p>
-    <w:p>
-      <w:pPr>
-        <w:pStyle w:val="a3"/>
-        <w:numPr>
-          <w:ilvl w:val="2"/>
-          <w:numId w:val="1"/>
-        </w:numPr>
-        <w:spacing w:line="240" w:lineRule="auto"/>
-        <w:ind w:leftChars="0"/>
-        <w:rPr>
-          <w:sz w:val="22"/>
-        </w:rPr>
-      </w:pPr>
-      <w:r>
-        <w:rPr>
-          <w:sz w:val="22"/>
-        </w:rPr>
-        <w:t>PUT</w:t>
-      </w:r>
-    </w:p>
-    <w:p>
-      <w:pPr>
-        <w:pStyle w:val="a3"/>
-        <w:numPr>
-          <w:ilvl w:val="3"/>
-          <w:numId w:val="1"/>
-        </w:numPr>
-        <w:spacing w:line="240" w:lineRule="auto"/>
-        <w:ind w:leftChars="0"/>
-        <w:rPr>
-          <w:sz w:val="22"/>
-        </w:rPr>
-      </w:pPr>
-      <w:r>
-        <w:rPr>
-          <w:sz w:val="22"/>
-        </w:rPr>
-        <w:t xml:space="preserve">그룹 </w:t>
-      </w:r>
-      <w:r>
-        <w:rPr>
-          <w:rFonts w:hint="eastAsia"/>
-          <w:sz w:val="22"/>
-        </w:rPr>
-        <w:t xml:space="preserve">정보 </w:t>
-      </w:r>
-      <w:proofErr w:type="gramStart"/>
-      <w:r>
-        <w:rPr>
-          <w:sz w:val="22"/>
-        </w:rPr>
-        <w:t>수정 :</w:t>
-      </w:r>
-      <w:proofErr w:type="gramEnd"/>
-      <w:r>
-        <w:rPr>
-          <w:sz w:val="22"/>
-        </w:rPr>
-        <w:t xml:space="preserve"> /api/group</w:t>
-      </w:r>
-      <w:r>
-        <w:rPr>
-          <w:sz w:val="22"/>
-        </w:rPr>
-        <w:t>/</w:t>
-      </w:r>
-      <w:r>
-        <w:rPr>
-          <w:rFonts w:hint="eastAsia"/>
-          <w:sz w:val="22"/>
-        </w:rPr>
-        <w:t>:</w:t>
-      </w:r>
-      <w:r>
-        <w:rPr>
-          <w:sz w:val="22"/>
-        </w:rPr>
-        <w:t>cgidx</w:t>
-      </w:r>
-    </w:p>
-    <w:p>
-      <w:pPr>
-        <w:pStyle w:val="a3"/>
-        <w:numPr>
-          <w:ilvl w:val="3"/>
-          <w:numId w:val="1"/>
-        </w:numPr>
-        <w:spacing w:line="240" w:lineRule="auto"/>
-        <w:ind w:leftChars="0"/>
-        <w:rPr>
-          <w:sz w:val="22"/>
-        </w:rPr>
-      </w:pPr>
-      <w:r>
-        <w:rPr>
-          <w:sz w:val="22"/>
-        </w:rPr>
-        <w:t>참여</w:t>
-      </w:r>
-      <w:r>
-        <w:rPr>
-          <w:rFonts w:hint="eastAsia"/>
-          <w:sz w:val="22"/>
-        </w:rPr>
-        <w:t xml:space="preserve">자 </w:t>
-      </w:r>
-      <w:r>
-        <w:rPr>
-          <w:sz w:val="22"/>
-        </w:rPr>
-        <w:t>권한</w:t>
-      </w:r>
-      <w:r>
-        <w:rPr>
-          <w:rFonts w:hint="eastAsia"/>
-          <w:sz w:val="22"/>
-        </w:rPr>
-        <w:t xml:space="preserve"> </w:t>
-      </w:r>
-      <w:proofErr w:type="gramStart"/>
-      <w:r>
-        <w:rPr>
-          <w:sz w:val="22"/>
-        </w:rPr>
-        <w:t>변경 :</w:t>
-      </w:r>
-      <w:proofErr w:type="gramEnd"/>
-      <w:r>
-        <w:rPr>
-          <w:sz w:val="22"/>
-        </w:rPr>
-        <w:t xml:space="preserve"> /api/participant</w:t>
-      </w:r>
-      <w:r>
-        <w:rPr>
-          <w:sz w:val="22"/>
-        </w:rPr>
-        <w:t>/</w:t>
-      </w:r>
-      <w:r>
-        <w:rPr>
-          <w:rFonts w:hint="eastAsia"/>
-          <w:sz w:val="22"/>
-        </w:rPr>
-        <w:t>:</w:t>
-      </w:r>
-      <w:r>
-        <w:rPr>
-          <w:sz w:val="22"/>
-        </w:rPr>
-        <w:t>midx/:cgidx</w:t>
-      </w:r>
-    </w:p>
-    <w:p>
-      <w:pPr>
-        <w:pStyle w:val="a3"/>
-        <w:numPr>
-          <w:ilvl w:val="1"/>
-          <w:numId w:val="1"/>
-        </w:numPr>
-        <w:spacing w:line="240" w:lineRule="auto"/>
-        <w:ind w:leftChars="0"/>
-        <w:rPr>
-          <w:sz w:val="22"/>
-        </w:rPr>
-      </w:pPr>
-      <w:r>
-        <w:rPr>
-          <w:sz w:val="22"/>
-        </w:rPr>
-        <w:t>채팅 관리 chat.js</w:t>
-      </w:r>
-    </w:p>
-    <w:p>
-      <w:pPr>
-        <w:pStyle w:val="a3"/>
-        <w:numPr>
-          <w:ilvl w:val="2"/>
-          <w:numId w:val="1"/>
-        </w:numPr>
-        <w:spacing w:line="240" w:lineRule="auto"/>
-        <w:ind w:leftChars="0"/>
-        <w:rPr>
-          <w:sz w:val="22"/>
-        </w:rPr>
-      </w:pPr>
-      <w:r>
-        <w:rPr>
-          <w:sz w:val="22"/>
-        </w:rPr>
-        <w:t xml:space="preserve">POST </w:t>
-      </w:r>
-    </w:p>
-    <w:p>
-      <w:pPr>
-        <w:pStyle w:val="a3"/>
-        <w:numPr>
-          <w:ilvl w:val="3"/>
-          <w:numId w:val="1"/>
-        </w:numPr>
-        <w:spacing w:line="240" w:lineRule="auto"/>
-        <w:ind w:leftChars="0"/>
-        <w:rPr>
-          <w:sz w:val="22"/>
-        </w:rPr>
-      </w:pPr>
-      <w:r>
-        <w:rPr>
-          <w:sz w:val="22"/>
-        </w:rPr>
-        <w:t xml:space="preserve">채팅 </w:t>
-      </w:r>
-      <w:proofErr w:type="gramStart"/>
-      <w:r>
-        <w:rPr>
-          <w:sz w:val="22"/>
-        </w:rPr>
-        <w:t>입력 :</w:t>
-      </w:r>
-      <w:proofErr w:type="gramEnd"/>
-      <w:r>
-        <w:rPr>
-          <w:sz w:val="22"/>
-        </w:rPr>
-        <w:t xml:space="preserve"> /api/chat</w:t>
-      </w:r>
-      <w:r>
-        <w:rPr>
-          <w:sz w:val="22"/>
-        </w:rPr>
-        <w:t>/:midx/:cgidx/:category</w:t>
-      </w:r>
-    </w:p>
-    <w:p>
-      <w:pPr>
-        <w:pStyle w:val="a3"/>
-        <w:numPr>
-          <w:ilvl w:val="3"/>
-          <w:numId w:val="1"/>
-        </w:numPr>
-        <w:spacing w:line="240" w:lineRule="auto"/>
-        <w:ind w:leftChars="0"/>
-        <w:rPr>
-          <w:sz w:val="22"/>
-        </w:rPr>
-      </w:pPr>
-      <w:r>
-        <w:rPr>
-          <w:sz w:val="22"/>
-        </w:rPr>
-        <w:t>푸시</w:t>
-      </w:r>
-      <w:r>
-        <w:rPr>
-          <w:rFonts w:hint="eastAsia"/>
-          <w:sz w:val="22"/>
-        </w:rPr>
-        <w:t xml:space="preserve"> </w:t>
-      </w:r>
-      <w:proofErr w:type="gramStart"/>
-      <w:r>
-        <w:rPr>
-          <w:rFonts w:hint="eastAsia"/>
-          <w:sz w:val="22"/>
-        </w:rPr>
-        <w:t>생성</w:t>
-      </w:r>
-      <w:r>
-        <w:rPr>
-          <w:sz w:val="22"/>
-        </w:rPr>
-        <w:t xml:space="preserve"> :</w:t>
-      </w:r>
-      <w:proofErr w:type="gramEnd"/>
-      <w:r>
-        <w:rPr>
-          <w:sz w:val="22"/>
-        </w:rPr>
-        <w:t xml:space="preserve"> /</w:t>
-      </w:r>
-      <w:r>
-        <w:rPr>
-          <w:rFonts w:hint="eastAsia"/>
-          <w:sz w:val="22"/>
-        </w:rPr>
-        <w:t>a</w:t>
-      </w:r>
-      <w:r>
-        <w:rPr>
-          <w:sz w:val="22"/>
-        </w:rPr>
-        <w:t>pi/push/:cgidx/:category</w:t>
-      </w:r>
-    </w:p>
-    <w:p>
-      <w:pPr>
-        <w:pStyle w:val="a3"/>
-        <w:numPr>
-          <w:ilvl w:val="2"/>
-          <w:numId w:val="1"/>
-        </w:numPr>
-        <w:spacing w:line="240" w:lineRule="auto"/>
-        <w:ind w:leftChars="0"/>
-        <w:rPr>
-          <w:sz w:val="22"/>
-        </w:rPr>
-      </w:pPr>
-      <w:r>
-        <w:rPr>
-          <w:sz w:val="22"/>
-        </w:rPr>
-        <w:t>DELETE</w:t>
-      </w:r>
-    </w:p>
-    <w:p>
-      <w:pPr>
-        <w:pStyle w:val="a3"/>
-        <w:numPr>
-          <w:ilvl w:val="2"/>
-          <w:numId w:val="1"/>
-        </w:numPr>
-        <w:spacing w:line="240" w:lineRule="auto"/>
-        <w:ind w:leftChars="0"/>
-        <w:rPr>
-          <w:sz w:val="22"/>
-        </w:rPr>
-      </w:pPr>
-      <w:r>
-        <w:rPr>
-          <w:sz w:val="22"/>
-        </w:rPr>
-        <w:t>PUT</w:t>
-      </w:r>
-    </w:p>
-    <w:p>
-      <w:pPr>
-        <w:pStyle w:val="a3"/>
-        <w:numPr>
-          <w:ilvl w:val="3"/>
-          <w:numId w:val="1"/>
-        </w:numPr>
-        <w:spacing w:line="240" w:lineRule="auto"/>
-        <w:ind w:leftChars="0"/>
-        <w:rPr>
-          <w:sz w:val="22"/>
-        </w:rPr>
-      </w:pPr>
-      <w:r>
-        <w:rPr>
-          <w:sz w:val="22"/>
-        </w:rPr>
-        <w:t xml:space="preserve">채팅 </w:t>
-      </w:r>
-      <w:r>
-        <w:rPr>
-          <w:rFonts w:hint="eastAsia"/>
-          <w:sz w:val="22"/>
-        </w:rPr>
-        <w:t xml:space="preserve">카테고리 </w:t>
-      </w:r>
-      <w:proofErr w:type="gramStart"/>
-      <w:r>
-        <w:rPr>
-          <w:rFonts w:hint="eastAsia"/>
-          <w:sz w:val="22"/>
-        </w:rPr>
-        <w:t>변경</w:t>
-      </w:r>
-      <w:r>
-        <w:rPr>
-          <w:sz w:val="22"/>
-        </w:rPr>
-        <w:t xml:space="preserve"> :</w:t>
-      </w:r>
-      <w:proofErr w:type="gramEnd"/>
-      <w:r>
-        <w:rPr>
-          <w:sz w:val="22"/>
-        </w:rPr>
-        <w:t xml:space="preserve"> /</w:t>
-      </w:r>
-      <w:r>
-        <w:rPr>
-          <w:rFonts w:hint="eastAsia"/>
-          <w:sz w:val="22"/>
-        </w:rPr>
-        <w:t>a</w:t>
-      </w:r>
-      <w:r>
-        <w:rPr>
-          <w:sz w:val="22"/>
-        </w:rPr>
-        <w:t>pi/chat/:</w:t>
-      </w:r>
-      <w:r>
-        <w:rPr>
-          <w:rFonts w:hint="eastAsia"/>
-          <w:sz w:val="22"/>
-        </w:rPr>
-        <w:t>c</w:t>
-      </w:r>
-      <w:r>
-        <w:rPr>
-          <w:sz w:val="22"/>
-        </w:rPr>
-        <w:t>ategory</w:t>
-      </w:r>
-    </w:p>
-    <w:p>
-      <w:pPr>
-        <w:pStyle w:val="a3"/>
-        <w:numPr>
-          <w:ilvl w:val="3"/>
-          <w:numId w:val="1"/>
-        </w:numPr>
-        <w:spacing w:line="240" w:lineRule="auto"/>
-        <w:ind w:leftChars="0"/>
-        <w:rPr>
-          <w:sz w:val="22"/>
-        </w:rPr>
-      </w:pPr>
-      <w:r>
-        <w:rPr>
-          <w:sz w:val="22"/>
-        </w:rPr>
-        <w:t>푸시</w:t>
-      </w:r>
-      <w:r>
-        <w:rPr>
-          <w:rFonts w:hint="eastAsia"/>
-          <w:sz w:val="22"/>
-        </w:rPr>
-        <w:t xml:space="preserve"> </w:t>
-      </w:r>
-      <w:proofErr w:type="gramStart"/>
-      <w:r>
-        <w:rPr>
-          <w:rFonts w:hint="eastAsia"/>
-          <w:sz w:val="22"/>
-        </w:rPr>
-        <w:t>변경</w:t>
-      </w:r>
-      <w:r>
-        <w:rPr>
-          <w:sz w:val="22"/>
-        </w:rPr>
-        <w:t xml:space="preserve"> :</w:t>
-      </w:r>
-      <w:proofErr w:type="gramEnd"/>
-      <w:r>
-        <w:rPr>
-          <w:sz w:val="22"/>
-        </w:rPr>
-        <w:t xml:space="preserve"> /</w:t>
-      </w:r>
-      <w:r>
-        <w:rPr>
-          <w:rFonts w:hint="eastAsia"/>
-          <w:sz w:val="22"/>
-        </w:rPr>
-        <w:t>a</w:t>
-      </w:r>
-      <w:r>
-        <w:rPr>
-          <w:sz w:val="22"/>
-        </w:rPr>
-        <w:t>pi/push/:cgidx/:category</w:t>
-      </w:r>
-    </w:p>
-    <w:p>
-      <w:pPr>
-        <w:pStyle w:val="a3"/>
-        <w:numPr>
-          <w:ilvl w:val="2"/>
-          <w:numId w:val="1"/>
-        </w:numPr>
-        <w:spacing w:line="240" w:lineRule="auto"/>
-        <w:ind w:leftChars="0"/>
-        <w:rPr>
-          <w:sz w:val="22"/>
-        </w:rPr>
-      </w:pPr>
-      <w:r>
-        <w:rPr>
-          <w:sz w:val="22"/>
-        </w:rPr>
-        <w:t>GET</w:t>
-      </w:r>
-      <w:r>
-        <w:rPr>
-          <w:sz w:val="22"/>
-        </w:rPr>
-        <w:tab/>
-      </w:r>
-    </w:p>
-    <w:p>
-      <w:pPr>
-        <w:pStyle w:val="a3"/>
-        <w:numPr>
-          <w:ilvl w:val="3"/>
-          <w:numId w:val="1"/>
-        </w:numPr>
-        <w:spacing w:line="240" w:lineRule="auto"/>
-        <w:ind w:leftChars="0"/>
-        <w:rPr>
-          <w:sz w:val="22"/>
-        </w:rPr>
-      </w:pPr>
-      <w:r>
-        <w:rPr>
-          <w:sz w:val="22"/>
-        </w:rPr>
-        <w:t xml:space="preserve">채팅 </w:t>
-      </w:r>
-      <w:r>
-        <w:rPr>
-          <w:rFonts w:hint="eastAsia"/>
-          <w:sz w:val="22"/>
-        </w:rPr>
-        <w:t xml:space="preserve">글 </w:t>
-      </w:r>
-      <w:proofErr w:type="gramStart"/>
-      <w:r>
-        <w:rPr>
-          <w:sz w:val="22"/>
-        </w:rPr>
-        <w:t>목록 :</w:t>
-      </w:r>
-      <w:proofErr w:type="gramEnd"/>
-      <w:r>
-        <w:rPr>
-          <w:sz w:val="22"/>
-        </w:rPr>
-        <w:t xml:space="preserve"> /api/chat</w:t>
-      </w:r>
-      <w:r>
-        <w:rPr>
-          <w:sz w:val="22"/>
-        </w:rPr>
-        <w:t>/</w:t>
-      </w:r>
-      <w:r>
-        <w:rPr>
-          <w:rFonts w:hint="eastAsia"/>
-          <w:sz w:val="22"/>
-        </w:rPr>
-        <w:t>:</w:t>
-      </w:r>
-      <w:r>
-        <w:rPr>
-          <w:sz w:val="22"/>
-        </w:rPr>
-        <w:t>cgidx</w:t>
-      </w:r>
-    </w:p>
-    <w:p>
-      <w:pPr>
-        <w:pStyle w:val="a3"/>
-        <w:numPr>
-          <w:ilvl w:val="3"/>
-          <w:numId w:val="1"/>
-        </w:numPr>
-        <w:spacing w:line="240" w:lineRule="auto"/>
-        <w:ind w:leftChars="0"/>
-        <w:rPr>
-          <w:sz w:val="22"/>
-        </w:rPr>
-      </w:pPr>
-      <w:r>
-        <w:rPr>
-          <w:sz w:val="22"/>
-        </w:rPr>
-        <w:t xml:space="preserve">푸시 </w:t>
-      </w:r>
-      <w:proofErr w:type="gramStart"/>
-      <w:r>
-        <w:rPr>
-          <w:rFonts w:hint="eastAsia"/>
-          <w:sz w:val="22"/>
-        </w:rPr>
-        <w:t xml:space="preserve">정보 </w:t>
-      </w:r>
-      <w:r>
-        <w:rPr>
-          <w:sz w:val="22"/>
-        </w:rPr>
-        <w:t xml:space="preserve"> /</w:t>
-      </w:r>
-      <w:proofErr w:type="gramEnd"/>
-      <w:r>
-        <w:rPr>
-          <w:rFonts w:hint="eastAsia"/>
-          <w:sz w:val="22"/>
-        </w:rPr>
-        <w:t>a</w:t>
-      </w:r>
-      <w:r>
-        <w:rPr>
-          <w:sz w:val="22"/>
-        </w:rPr>
-        <w:t>pi/push</w:t>
-      </w:r>
-    </w:p>
-    <w:p>
-      <w:pPr>
-        <w:pStyle w:val="a3"/>
-        <w:numPr>
-          <w:ilvl w:val="1"/>
-          <w:numId w:val="1"/>
-        </w:numPr>
-        <w:spacing w:line="240" w:lineRule="auto"/>
-        <w:ind w:leftChars="0"/>
-        <w:rPr>
-          <w:sz w:val="22"/>
-        </w:rPr>
-      </w:pPr>
-      <w:r>
-        <w:rPr>
-          <w:sz w:val="22"/>
-        </w:rPr>
-        <w:t>카테고리 category.js</w:t>
-      </w:r>
-    </w:p>
-    <w:p>
-      <w:pPr>
-        <w:pStyle w:val="a3"/>
-        <w:numPr>
-          <w:ilvl w:val="2"/>
-          <w:numId w:val="1"/>
-        </w:numPr>
-        <w:spacing w:line="240" w:lineRule="auto"/>
-        <w:ind w:leftChars="0"/>
-        <w:rPr>
-          <w:sz w:val="22"/>
-        </w:rPr>
-      </w:pPr>
-      <w:r>
-        <w:rPr>
-          <w:sz w:val="22"/>
-        </w:rPr>
-        <w:t xml:space="preserve">POST </w:t>
-      </w:r>
-    </w:p>
-    <w:p>
-      <w:pPr>
-        <w:pStyle w:val="a3"/>
-        <w:numPr>
-          <w:ilvl w:val="3"/>
-          <w:numId w:val="1"/>
-        </w:numPr>
-        <w:spacing w:line="240" w:lineRule="auto"/>
-        <w:ind w:leftChars="0"/>
-        <w:rPr>
-          <w:sz w:val="22"/>
-        </w:rPr>
-      </w:pPr>
-      <w:r>
-        <w:rPr>
-          <w:sz w:val="22"/>
-        </w:rPr>
-        <w:t>카테고리 생성: /api/category</w:t>
-      </w:r>
-      <w:proofErr w:type="gramStart"/>
-      <w:r>
-        <w:rPr>
-          <w:sz w:val="22"/>
-        </w:rPr>
-        <w:t>/:</w:t>
-      </w:r>
-      <w:r>
-        <w:rPr>
-          <w:rFonts w:hint="eastAsia"/>
-          <w:sz w:val="22"/>
-        </w:rPr>
-        <w:t>c</w:t>
-      </w:r>
-      <w:r>
-        <w:rPr>
-          <w:sz w:val="22"/>
-        </w:rPr>
-        <w:t>gidx</w:t>
-      </w:r>
-      <w:proofErr w:type="gramEnd"/>
-    </w:p>
-    <w:p>
-      <w:pPr>
-        <w:pStyle w:val="a3"/>
-        <w:numPr>
-          <w:ilvl w:val="2"/>
-          <w:numId w:val="1"/>
-        </w:numPr>
-        <w:spacing w:line="240" w:lineRule="auto"/>
-        <w:ind w:leftChars="0"/>
-        <w:rPr>
-          <w:sz w:val="22"/>
-        </w:rPr>
-      </w:pPr>
-      <w:r>
-        <w:rPr>
-          <w:sz w:val="22"/>
-        </w:rPr>
-        <w:t>DELETE</w:t>
-      </w:r>
-    </w:p>
-    <w:p>
-      <w:pPr>
-        <w:pStyle w:val="a3"/>
-        <w:numPr>
-          <w:ilvl w:val="3"/>
-          <w:numId w:val="1"/>
-        </w:numPr>
-        <w:spacing w:line="240" w:lineRule="auto"/>
-        <w:ind w:leftChars="0"/>
-        <w:rPr>
-          <w:sz w:val="22"/>
-        </w:rPr>
-      </w:pPr>
-      <w:r>
-        <w:rPr>
-          <w:sz w:val="22"/>
-        </w:rPr>
-        <w:lastRenderedPageBreak/>
-        <w:t xml:space="preserve">카테고리 </w:t>
-      </w:r>
-      <w:proofErr w:type="gramStart"/>
-      <w:r>
-        <w:rPr>
-          <w:sz w:val="22"/>
-        </w:rPr>
-        <w:t>삭제 :</w:t>
-      </w:r>
-      <w:proofErr w:type="gramEnd"/>
-      <w:r>
-        <w:rPr>
-          <w:sz w:val="22"/>
-        </w:rPr>
-        <w:t xml:space="preserve"> /api/category</w:t>
-      </w:r>
-      <w:r>
-        <w:rPr>
-          <w:sz w:val="22"/>
-        </w:rPr>
-        <w:t>/:category</w:t>
-      </w:r>
-    </w:p>
-    <w:p>
-      <w:pPr>
-        <w:pStyle w:val="a3"/>
-        <w:numPr>
-          <w:ilvl w:val="2"/>
-          <w:numId w:val="1"/>
-        </w:numPr>
-        <w:spacing w:line="240" w:lineRule="auto"/>
-        <w:ind w:leftChars="0"/>
-        <w:rPr>
-          <w:sz w:val="22"/>
-        </w:rPr>
-      </w:pPr>
-      <w:r>
-        <w:rPr>
-          <w:sz w:val="22"/>
-        </w:rPr>
-        <w:t>PUT</w:t>
-      </w:r>
-    </w:p>
-    <w:p>
-      <w:pPr>
-        <w:pStyle w:val="a3"/>
-        <w:numPr>
-          <w:ilvl w:val="3"/>
-          <w:numId w:val="1"/>
-        </w:numPr>
-        <w:spacing w:line="240" w:lineRule="auto"/>
-        <w:ind w:leftChars="0"/>
-        <w:rPr>
-          <w:sz w:val="22"/>
-        </w:rPr>
-      </w:pPr>
-      <w:r>
-        <w:rPr>
-          <w:sz w:val="22"/>
-        </w:rPr>
-        <w:t xml:space="preserve">카테고리 </w:t>
-      </w:r>
-      <w:proofErr w:type="gramStart"/>
-      <w:r>
-        <w:rPr>
-          <w:sz w:val="22"/>
-        </w:rPr>
-        <w:t>수정 :</w:t>
-      </w:r>
-      <w:proofErr w:type="gramEnd"/>
-      <w:r>
-        <w:rPr>
-          <w:sz w:val="22"/>
-        </w:rPr>
-        <w:t xml:space="preserve"> /api/category</w:t>
-      </w:r>
-      <w:r>
-        <w:rPr>
-          <w:sz w:val="22"/>
-        </w:rPr>
-        <w:t>/:category</w:t>
-      </w:r>
-    </w:p>
-    <w:p>
-      <w:pPr>
-        <w:pStyle w:val="a3"/>
-        <w:numPr>
-          <w:ilvl w:val="2"/>
-          <w:numId w:val="1"/>
-        </w:numPr>
-        <w:spacing w:line="240" w:lineRule="auto"/>
-        <w:ind w:leftChars="0"/>
-        <w:rPr>
-          <w:sz w:val="22"/>
-        </w:rPr>
-      </w:pPr>
-      <w:r>
-        <w:rPr>
-          <w:sz w:val="22"/>
-        </w:rPr>
-        <w:t>GET</w:t>
-      </w:r>
-    </w:p>
-    <w:p>
-      <w:pPr>
-        <w:pStyle w:val="a3"/>
-        <w:numPr>
-          <w:ilvl w:val="3"/>
-          <w:numId w:val="1"/>
-        </w:numPr>
-        <w:spacing w:line="240" w:lineRule="auto"/>
-        <w:ind w:leftChars="0"/>
-        <w:rPr>
-          <w:sz w:val="22"/>
-        </w:rPr>
-      </w:pPr>
-      <w:r>
-        <w:rPr>
-          <w:sz w:val="22"/>
-        </w:rPr>
-        <w:t xml:space="preserve">카테고리 </w:t>
-      </w:r>
-      <w:proofErr w:type="gramStart"/>
-      <w:r>
-        <w:rPr>
-          <w:sz w:val="22"/>
-        </w:rPr>
-        <w:t>목록 :</w:t>
-      </w:r>
-      <w:proofErr w:type="gramEnd"/>
-      <w:r>
-        <w:rPr>
-          <w:sz w:val="22"/>
-        </w:rPr>
-        <w:t xml:space="preserve"> /api/category</w:t>
-      </w:r>
-      <w:r>
-        <w:rPr>
-          <w:sz w:val="22"/>
-        </w:rPr>
-        <w:t>/:cgidx/:category</w:t>
-      </w:r>
-    </w:p>
-    <w:p/>
-    <w:p>
-      <w:pPr>
-        <w:pStyle w:val="a3"/>
-        <w:numPr>
-          <w:ilvl w:val="0"/>
-          <w:numId w:val="1"/>
-        </w:numPr>
-        <w:ind w:leftChars="0"/>
-        <w:rPr>
-          <w:sz w:val="22"/>
-        </w:rPr>
-      </w:pPr>
-      <w:r>
-        <w:rPr>
-          <w:rFonts w:hint="eastAsia"/>
-          <w:sz w:val="22"/>
-        </w:rPr>
-        <w:t>D</w:t>
-      </w:r>
-      <w:r>
-        <w:rPr>
-          <w:sz w:val="22"/>
-        </w:rPr>
-        <w:t>B ERD</w:t>
-      </w:r>
-      <w:r>
-        <w:rPr>
-          <w:sz w:val="22"/>
-        </w:rPr>
-        <w:t xml:space="preserve"> V1.0</w:t>
-      </w:r>
-    </w:p>
-    <w:p>
-      <w:pPr>
-        <w:pStyle w:val="a3"/>
-        <w:ind w:leftChars="0" w:left="760"/>
-        <w:rPr>
-          <w:sz w:val="22"/>
-        </w:rPr>
-      </w:pPr>
-      <w:r>
-        <w:rPr>
-          <w:rFonts w:hint="eastAsia"/>
-          <w:sz w:val="22"/>
-        </w:rPr>
-        <w:t>V</w:t>
-      </w:r>
-      <w:r>
-        <w:rPr>
-          <w:sz w:val="22"/>
-        </w:rPr>
-        <w:t>1.0</w:t>
-      </w:r>
-      <w:r>
-        <w:rPr>
-          <w:rFonts w:hint="eastAsia"/>
-          <w:sz w:val="22"/>
-        </w:rPr>
-        <w:t xml:space="preserve">의 개발에서 </w:t>
-      </w:r>
-      <w:r>
-        <w:rPr>
-          <w:sz w:val="22"/>
-        </w:rPr>
-        <w:t>Databa</w:t>
-      </w:r>
-      <w:r>
-        <w:rPr>
-          <w:rFonts w:hint="eastAsia"/>
-          <w:sz w:val="22"/>
-        </w:rPr>
-        <w:t>s</w:t>
-      </w:r>
-      <w:r>
-        <w:rPr>
-          <w:sz w:val="22"/>
-        </w:rPr>
-        <w:t xml:space="preserve">e </w:t>
-      </w:r>
-      <w:r>
-        <w:rPr>
-          <w:rFonts w:hint="eastAsia"/>
-          <w:sz w:val="22"/>
-        </w:rPr>
-        <w:t>테이블들 간의 키속성은 고려하지</w:t>
-      </w:r>
-      <w:r>
-        <w:rPr>
-          <w:sz w:val="22"/>
-        </w:rPr>
-        <w:t xml:space="preserve"> </w:t>
-      </w:r>
-      <w:r>
-        <w:rPr>
-          <w:rFonts w:hint="eastAsia"/>
-          <w:sz w:val="22"/>
-        </w:rPr>
-        <w:t>않으며,</w:t>
-      </w:r>
-      <w:r>
-        <w:rPr>
-          <w:sz w:val="22"/>
-        </w:rPr>
-        <w:t xml:space="preserve"> </w:t>
-      </w:r>
-      <w:r>
-        <w:rPr>
-          <w:rFonts w:hint="eastAsia"/>
-          <w:sz w:val="22"/>
-        </w:rPr>
-        <w:t>아래 설명에 명시된 요소들만 사용된다.</w:t>
-      </w:r>
-    </w:p>
-    <w:p>
-      <w:pPr>
-        <w:pStyle w:val="a3"/>
-        <w:numPr>
-          <w:ilvl w:val="2"/>
-          <w:numId w:val="1"/>
-        </w:numPr>
-        <w:ind w:leftChars="0"/>
-        <w:rPr>
-          <w:sz w:val="22"/>
-        </w:rPr>
-      </w:pPr>
-      <w:proofErr w:type="gramStart"/>
-      <w:r>
-        <w:rPr>
-          <w:sz w:val="22"/>
-        </w:rPr>
-        <w:t>member</w:t>
-      </w:r>
-      <w:r>
-        <w:rPr>
-          <w:rFonts w:hint="eastAsia"/>
-          <w:sz w:val="22"/>
-        </w:rPr>
-        <w:t xml:space="preserve"> </w:t>
-      </w:r>
-      <w:r>
-        <w:rPr>
-          <w:sz w:val="22"/>
-        </w:rPr>
-        <w:t xml:space="preserve"> </w:t>
-      </w:r>
       <w:r>
         <w:rPr>
           <w:rFonts w:hint="eastAsia"/>
@@ -3506,7 +3076,6 @@
         </w:rPr>
         <w:t>회원정보</w:t>
       </w:r>
-      <w:proofErr w:type="gramEnd"/>
     </w:p>
     <w:p>
       <w:pPr>
@@ -3738,21 +3307,7 @@
         <w:rPr>
           <w:sz w:val="22"/>
         </w:rPr>
-        <w:t xml:space="preserve">  </w:t>
-      </w:r>
-      <w:proofErr w:type="gramStart"/>
-      <w:r>
-        <w:rPr>
-          <w:sz w:val="22"/>
-        </w:rPr>
-        <w:t>{ 0</w:t>
-      </w:r>
-      <w:proofErr w:type="gramEnd"/>
-      <w:r>
-        <w:rPr>
-          <w:sz w:val="22"/>
-        </w:rPr>
-        <w:t xml:space="preserve"> : </w:t>
+        <w:t xml:space="preserve">  { 0 : </w:t>
       </w:r>
       <w:r>
         <w:rPr>
@@ -3837,21 +3392,7 @@
         <w:rPr>
           <w:sz w:val="22"/>
         </w:rPr>
-        <w:t xml:space="preserve">at, </w:t>
-      </w:r>
-      <w:proofErr w:type="gramStart"/>
-      <w:r>
-        <w:rPr>
-          <w:sz w:val="22"/>
-        </w:rPr>
-        <w:t>lng :</w:t>
-      </w:r>
-      <w:proofErr w:type="gramEnd"/>
-      <w:r>
-        <w:rPr>
-          <w:sz w:val="22"/>
-        </w:rPr>
-        <w:t xml:space="preserve"> </w:t>
+        <w:t xml:space="preserve">at, lng : </w:t>
       </w:r>
       <w:r>
         <w:rPr>
@@ -4002,7 +3543,6 @@
           <w:sz w:val="22"/>
         </w:rPr>
       </w:pPr>
-      <w:proofErr w:type="gramStart"/>
       <w:r>
         <w:rPr>
           <w:rFonts w:hint="eastAsia"/>
@@ -4021,30 +3561,21 @@
           <w:rFonts w:hint="eastAsia"/>
           <w:sz w:val="22"/>
         </w:rPr>
-        <w:t>친구</w:t>
-      </w:r>
-      <w:proofErr w:type="gramEnd"/>
-      <w:r>
-        <w:rPr>
-          <w:rFonts w:hint="eastAsia"/>
-          <w:sz w:val="22"/>
-        </w:rPr>
-        <w:t xml:space="preserve"> 요청을 보낸사람</w:t>
-      </w:r>
-    </w:p>
-    <w:p>
-      <w:pPr>
-        <w:pStyle w:val="a3"/>
-        <w:numPr>
-          <w:ilvl w:val="3"/>
-          <w:numId w:val="1"/>
-        </w:numPr>
-        <w:ind w:leftChars="0"/>
-        <w:rPr>
-          <w:sz w:val="22"/>
-        </w:rPr>
-      </w:pPr>
-      <w:proofErr w:type="gramStart"/>
+        <w:t>친구 요청을 보낸사람</w:t>
+      </w:r>
+    </w:p>
+    <w:p>
+      <w:pPr>
+        <w:pStyle w:val="a3"/>
+        <w:numPr>
+          <w:ilvl w:val="3"/>
+          <w:numId w:val="1"/>
+        </w:numPr>
+        <w:ind w:leftChars="0"/>
+        <w:rPr>
+          <w:sz w:val="22"/>
+        </w:rPr>
+      </w:pPr>
       <w:r>
         <w:rPr>
           <w:rFonts w:hint="eastAsia"/>
@@ -4063,15 +3594,7 @@
           <w:rFonts w:hint="eastAsia"/>
           <w:sz w:val="22"/>
         </w:rPr>
-        <w:t>친구</w:t>
-      </w:r>
-      <w:proofErr w:type="gramEnd"/>
-      <w:r>
-        <w:rPr>
-          <w:rFonts w:hint="eastAsia"/>
-          <w:sz w:val="22"/>
-        </w:rPr>
-        <w:t xml:space="preserve"> 요청을 받은 사람</w:t>
+        <w:t>친구 요청을 받은 사람</w:t>
       </w:r>
     </w:p>
     <w:p>
@@ -4110,21 +3633,7 @@
         <w:rPr>
           <w:sz w:val="22"/>
         </w:rPr>
-        <w:t xml:space="preserve"> </w:t>
-      </w:r>
-      <w:proofErr w:type="gramStart"/>
-      <w:r>
-        <w:rPr>
-          <w:sz w:val="22"/>
-        </w:rPr>
-        <w:t>{ 0</w:t>
-      </w:r>
-      <w:proofErr w:type="gramEnd"/>
-      <w:r>
-        <w:rPr>
-          <w:sz w:val="22"/>
-        </w:rPr>
-        <w:t xml:space="preserve"> : </w:t>
+        <w:t xml:space="preserve"> { 0 : </w:t>
       </w:r>
       <w:r>
         <w:rPr>
@@ -4281,19 +3790,11 @@
         </w:rPr>
         <w:t xml:space="preserve">그룹의 공개여부 </w:t>
       </w:r>
-      <w:proofErr w:type="gramStart"/>
-      <w:r>
-        <w:rPr>
-          <w:sz w:val="22"/>
-        </w:rPr>
-        <w:t>{ 1</w:t>
-      </w:r>
-      <w:proofErr w:type="gramEnd"/>
-      <w:r>
-        <w:rPr>
-          <w:sz w:val="22"/>
-        </w:rPr>
-        <w:t xml:space="preserve"> : </w:t>
+      <w:r>
+        <w:rPr>
+          <w:sz w:val="22"/>
+        </w:rPr>
+        <w:t xml:space="preserve">{ 1 : </w:t>
       </w:r>
       <w:r>
         <w:rPr>
@@ -4406,19 +3907,11 @@
         </w:rPr>
         <w:t xml:space="preserve">의 허가가 필요한지 지정 </w:t>
       </w:r>
-      <w:proofErr w:type="gramStart"/>
-      <w:r>
-        <w:rPr>
-          <w:sz w:val="22"/>
-        </w:rPr>
-        <w:t>{ 1</w:t>
-      </w:r>
-      <w:proofErr w:type="gramEnd"/>
-      <w:r>
-        <w:rPr>
-          <w:sz w:val="22"/>
-        </w:rPr>
-        <w:t xml:space="preserve"> : </w:t>
+      <w:r>
+        <w:rPr>
+          <w:sz w:val="22"/>
+        </w:rPr>
+        <w:t xml:space="preserve">{ 1 : </w:t>
       </w:r>
       <w:r>
         <w:rPr>
@@ -4540,7 +4033,6 @@
           <w:sz w:val="22"/>
         </w:rPr>
       </w:pPr>
-      <w:proofErr w:type="gramStart"/>
       <w:r>
         <w:rPr>
           <w:rFonts w:hint="eastAsia"/>
@@ -4561,7 +4053,6 @@
         </w:rPr>
         <w:t>1</w:t>
       </w:r>
-      <w:proofErr w:type="gramEnd"/>
       <w:r>
         <w:rPr>
           <w:sz w:val="22"/>
@@ -4888,259 +4379,257 @@
         </w:rPr>
         <w:t xml:space="preserve">참여자가 그룹 내에서 가지는 권한 </w:t>
       </w:r>
+    </w:p>
+    <w:p>
+      <w:pPr>
+        <w:pStyle w:val="a3"/>
+        <w:ind w:leftChars="0" w:left="2000"/>
+        <w:rPr>
+          <w:sz w:val="22"/>
+        </w:rPr>
+      </w:pPr>
+      <w:r>
+        <w:rPr>
+          <w:rFonts w:hint="eastAsia"/>
+          <w:sz w:val="22"/>
+        </w:rPr>
+        <w:t>{</w:t>
+      </w:r>
+      <w:r>
+        <w:rPr>
+          <w:sz w:val="22"/>
+        </w:rPr>
+        <w:t xml:space="preserve"> </w:t>
+      </w:r>
+      <w:r>
+        <w:rPr>
+          <w:sz w:val="22"/>
+        </w:rPr>
+        <w:t xml:space="preserve">3 </w:t>
+      </w:r>
+      <w:r>
+        <w:rPr>
+          <w:sz w:val="22"/>
+        </w:rPr>
+        <w:t xml:space="preserve">: </w:t>
+      </w:r>
+      <w:r>
+        <w:rPr>
+          <w:sz w:val="22"/>
+        </w:rPr>
+        <w:t>허가 필요</w:t>
+      </w:r>
+      <w:r>
+        <w:rPr>
+          <w:sz w:val="22"/>
+        </w:rPr>
+        <w:t>,</w:t>
+      </w:r>
+      <w:r>
+        <w:rPr>
+          <w:sz w:val="22"/>
+        </w:rPr>
+        <w:t xml:space="preserve"> 2</w:t>
+      </w:r>
+      <w:r>
+        <w:rPr>
+          <w:sz w:val="22"/>
+        </w:rPr>
+        <w:t xml:space="preserve"> :</w:t>
+      </w:r>
+      <w:r>
+        <w:rPr>
+          <w:sz w:val="22"/>
+        </w:rPr>
+        <w:t xml:space="preserve"> read</w:t>
+      </w:r>
+      <w:r>
+        <w:rPr>
+          <w:sz w:val="22"/>
+        </w:rPr>
+        <w:t xml:space="preserve">, </w:t>
+      </w:r>
+      <w:r>
+        <w:rPr>
+          <w:sz w:val="22"/>
+        </w:rPr>
+        <w:t xml:space="preserve"> 1 </w:t>
+      </w:r>
+      <w:r>
+        <w:rPr>
+          <w:sz w:val="22"/>
+        </w:rPr>
+        <w:t xml:space="preserve">:  </w:t>
+      </w:r>
+      <w:r>
+        <w:rPr>
+          <w:rFonts w:hint="eastAsia"/>
+          <w:sz w:val="22"/>
+        </w:rPr>
+        <w:t>r</w:t>
+      </w:r>
+      <w:r>
+        <w:rPr>
+          <w:sz w:val="22"/>
+        </w:rPr>
+        <w:t>ead&amp;</w:t>
+      </w:r>
+      <w:r>
+        <w:rPr>
+          <w:sz w:val="22"/>
+        </w:rPr>
+        <w:t>write</w:t>
+      </w:r>
+      <w:r>
+        <w:rPr>
+          <w:sz w:val="22"/>
+        </w:rPr>
+        <w:t>,</w:t>
+      </w:r>
+      <w:r>
+        <w:rPr>
+          <w:sz w:val="22"/>
+        </w:rPr>
+        <w:t xml:space="preserve"> 0</w:t>
+      </w:r>
+      <w:r>
+        <w:rPr>
+          <w:sz w:val="22"/>
+        </w:rPr>
+        <w:t xml:space="preserve"> :</w:t>
+      </w:r>
+      <w:r>
+        <w:rPr>
+          <w:sz w:val="22"/>
+        </w:rPr>
+        <w:t xml:space="preserve"> manage</w:t>
+      </w:r>
+      <w:r>
+        <w:rPr>
+          <w:sz w:val="22"/>
+        </w:rPr>
+        <w:t>r }</w:t>
+      </w:r>
+    </w:p>
+    <w:p>
+      <w:pPr>
+        <w:pStyle w:val="a3"/>
+        <w:numPr>
+          <w:ilvl w:val="3"/>
+          <w:numId w:val="1"/>
+        </w:numPr>
+        <w:ind w:leftChars="0"/>
+        <w:rPr>
+          <w:sz w:val="22"/>
+        </w:rPr>
+      </w:pPr>
+      <w:r>
+        <w:rPr>
+          <w:rFonts w:hint="eastAsia"/>
+          <w:sz w:val="22"/>
+        </w:rPr>
+        <w:t>r</w:t>
+      </w:r>
+      <w:r>
+        <w:rPr>
+          <w:sz w:val="22"/>
+        </w:rPr>
+        <w:t xml:space="preserve">equest </w:t>
+      </w:r>
+      <w:r>
+        <w:rPr>
+          <w:rFonts w:hint="eastAsia"/>
+          <w:sz w:val="22"/>
+        </w:rPr>
+        <w:t xml:space="preserve">그룹의 허가 상태 </w:t>
+      </w:r>
+      <w:r>
+        <w:rPr>
+          <w:sz w:val="22"/>
+        </w:rPr>
+        <w:t>{</w:t>
+      </w:r>
+      <w:r>
+        <w:rPr>
+          <w:sz w:val="22"/>
+        </w:rPr>
+        <w:t xml:space="preserve"> 0 : </w:t>
+      </w:r>
+      <w:r>
+        <w:rPr>
+          <w:rFonts w:hint="eastAsia"/>
+          <w:sz w:val="22"/>
+        </w:rPr>
+        <w:t>허가 됨,</w:t>
+      </w:r>
+      <w:r>
+        <w:rPr>
+          <w:sz w:val="22"/>
+        </w:rPr>
+        <w:t xml:space="preserve"> 1 :</w:t>
+      </w:r>
+      <w:r>
+        <w:rPr>
+          <w:rFonts w:hint="eastAsia"/>
+          <w:sz w:val="22"/>
+        </w:rPr>
+        <w:t xml:space="preserve"> </w:t>
+      </w:r>
+      <w:r>
+        <w:rPr>
+          <w:rFonts w:hint="eastAsia"/>
+          <w:sz w:val="22"/>
+        </w:rPr>
+        <w:t xml:space="preserve">그룹이 멤버에게 요청 </w:t>
+      </w:r>
+      <w:r>
+        <w:rPr>
+          <w:rFonts w:hint="eastAsia"/>
+          <w:sz w:val="22"/>
+        </w:rPr>
+        <w:t>한 상태</w:t>
+      </w:r>
+      <w:r>
+        <w:rPr>
+          <w:rFonts w:hint="eastAsia"/>
+          <w:sz w:val="22"/>
+        </w:rPr>
+        <w:t>,</w:t>
+      </w:r>
+      <w:r>
+        <w:rPr>
+          <w:sz w:val="22"/>
+        </w:rPr>
+        <w:t xml:space="preserve"> 2 : </w:t>
+      </w:r>
+      <w:r>
+        <w:rPr>
+          <w:rFonts w:hint="eastAsia"/>
+          <w:sz w:val="22"/>
+        </w:rPr>
+        <w:t xml:space="preserve">멤버가 그룹에게 </w:t>
+      </w:r>
       <w:bookmarkStart w:id="0" w:name="_GoBack"/>
+      <w:r>
+        <w:rPr>
+          <w:rFonts w:hint="eastAsia"/>
+          <w:sz w:val="22"/>
+        </w:rPr>
+        <w:t xml:space="preserve">요청 </w:t>
+      </w:r>
       <w:bookmarkEnd w:id="0"/>
-    </w:p>
-    <w:p>
-      <w:pPr>
-        <w:pStyle w:val="a3"/>
-        <w:ind w:leftChars="0" w:left="2000"/>
-        <w:rPr>
-          <w:sz w:val="22"/>
-        </w:rPr>
-      </w:pPr>
-      <w:proofErr w:type="gramStart"/>
-      <w:r>
-        <w:rPr>
-          <w:rFonts w:hint="eastAsia"/>
-          <w:sz w:val="22"/>
-        </w:rPr>
-        <w:t>{</w:t>
-      </w:r>
-      <w:r>
-        <w:rPr>
-          <w:sz w:val="22"/>
-        </w:rPr>
-        <w:t xml:space="preserve"> </w:t>
-      </w:r>
-      <w:r>
-        <w:rPr>
-          <w:sz w:val="22"/>
-        </w:rPr>
-        <w:t>3</w:t>
-      </w:r>
-      <w:proofErr w:type="gramEnd"/>
-      <w:r>
-        <w:rPr>
-          <w:sz w:val="22"/>
-        </w:rPr>
-        <w:t xml:space="preserve"> </w:t>
-      </w:r>
-      <w:r>
-        <w:rPr>
-          <w:sz w:val="22"/>
-        </w:rPr>
-        <w:t xml:space="preserve">: </w:t>
-      </w:r>
-      <w:r>
-        <w:rPr>
-          <w:sz w:val="22"/>
-        </w:rPr>
-        <w:t>허가 필요</w:t>
-      </w:r>
-      <w:r>
-        <w:rPr>
-          <w:sz w:val="22"/>
-        </w:rPr>
-        <w:t>,</w:t>
-      </w:r>
-      <w:r>
-        <w:rPr>
-          <w:sz w:val="22"/>
-        </w:rPr>
-        <w:t xml:space="preserve"> 2</w:t>
-      </w:r>
-      <w:r>
-        <w:rPr>
-          <w:sz w:val="22"/>
-        </w:rPr>
-        <w:t xml:space="preserve"> :</w:t>
-      </w:r>
-      <w:r>
-        <w:rPr>
-          <w:sz w:val="22"/>
-        </w:rPr>
-        <w:t xml:space="preserve"> read</w:t>
-      </w:r>
-      <w:r>
-        <w:rPr>
-          <w:sz w:val="22"/>
-        </w:rPr>
-        <w:t xml:space="preserve">, </w:t>
-      </w:r>
-      <w:r>
-        <w:rPr>
-          <w:sz w:val="22"/>
-        </w:rPr>
-        <w:t xml:space="preserve"> 1 </w:t>
-      </w:r>
-      <w:r>
-        <w:rPr>
-          <w:sz w:val="22"/>
-        </w:rPr>
-        <w:t xml:space="preserve">:  </w:t>
-      </w:r>
-      <w:r>
-        <w:rPr>
-          <w:rFonts w:hint="eastAsia"/>
-          <w:sz w:val="22"/>
-        </w:rPr>
-        <w:t>r</w:t>
-      </w:r>
-      <w:r>
-        <w:rPr>
-          <w:sz w:val="22"/>
-        </w:rPr>
-        <w:t>ead&amp;</w:t>
-      </w:r>
-      <w:r>
-        <w:rPr>
-          <w:sz w:val="22"/>
-        </w:rPr>
-        <w:t>write</w:t>
-      </w:r>
-      <w:r>
-        <w:rPr>
-          <w:sz w:val="22"/>
-        </w:rPr>
-        <w:t>,</w:t>
-      </w:r>
-      <w:r>
-        <w:rPr>
-          <w:sz w:val="22"/>
-        </w:rPr>
-        <w:t xml:space="preserve"> 0</w:t>
-      </w:r>
-      <w:r>
-        <w:rPr>
-          <w:sz w:val="22"/>
-        </w:rPr>
-        <w:t xml:space="preserve"> :</w:t>
-      </w:r>
-      <w:r>
-        <w:rPr>
-          <w:sz w:val="22"/>
-        </w:rPr>
-        <w:t xml:space="preserve"> manage</w:t>
-      </w:r>
-      <w:r>
-        <w:rPr>
-          <w:sz w:val="22"/>
-        </w:rPr>
-        <w:t>r }</w:t>
-      </w:r>
-    </w:p>
-    <w:p>
-      <w:pPr>
-        <w:pStyle w:val="a3"/>
-        <w:numPr>
-          <w:ilvl w:val="3"/>
-          <w:numId w:val="1"/>
-        </w:numPr>
-        <w:ind w:leftChars="0"/>
-        <w:rPr>
-          <w:sz w:val="22"/>
-        </w:rPr>
-      </w:pPr>
-      <w:r>
-        <w:rPr>
-          <w:rFonts w:hint="eastAsia"/>
-          <w:sz w:val="22"/>
-        </w:rPr>
-        <w:t>r</w:t>
-      </w:r>
-      <w:r>
-        <w:rPr>
-          <w:sz w:val="22"/>
-        </w:rPr>
-        <w:t xml:space="preserve">equest </w:t>
-      </w:r>
-      <w:r>
-        <w:rPr>
-          <w:rFonts w:hint="eastAsia"/>
-          <w:sz w:val="22"/>
-        </w:rPr>
-        <w:t xml:space="preserve">그룹의 허가 상태 </w:t>
-      </w:r>
-      <w:proofErr w:type="gramStart"/>
-      <w:r>
-        <w:rPr>
-          <w:sz w:val="22"/>
-        </w:rPr>
-        <w:t>{</w:t>
-      </w:r>
-      <w:r>
-        <w:rPr>
-          <w:sz w:val="22"/>
-        </w:rPr>
-        <w:t xml:space="preserve"> 0</w:t>
-      </w:r>
-      <w:proofErr w:type="gramEnd"/>
-      <w:r>
-        <w:rPr>
-          <w:sz w:val="22"/>
-        </w:rPr>
-        <w:t xml:space="preserve"> : </w:t>
-      </w:r>
-      <w:r>
-        <w:rPr>
-          <w:rFonts w:hint="eastAsia"/>
-          <w:sz w:val="22"/>
-        </w:rPr>
-        <w:t>허가 됨,</w:t>
-      </w:r>
-      <w:r>
-        <w:rPr>
-          <w:sz w:val="22"/>
-        </w:rPr>
-        <w:t xml:space="preserve"> 1 :</w:t>
-      </w:r>
-      <w:r>
-        <w:rPr>
-          <w:rFonts w:hint="eastAsia"/>
-          <w:sz w:val="22"/>
-        </w:rPr>
-        <w:t xml:space="preserve"> </w:t>
-      </w:r>
-      <w:r>
-        <w:rPr>
-          <w:rFonts w:hint="eastAsia"/>
-          <w:sz w:val="22"/>
-        </w:rPr>
-        <w:t xml:space="preserve">그룹이 멤버에게 요청  </w:t>
-      </w:r>
-      <w:r>
-        <w:rPr>
-          <w:rFonts w:hint="eastAsia"/>
-          <w:sz w:val="22"/>
-        </w:rPr>
-        <w:t>허가 전</w:t>
-      </w:r>
-      <w:r>
-        <w:rPr>
-          <w:rFonts w:hint="eastAsia"/>
-          <w:sz w:val="22"/>
-        </w:rPr>
-        <w:t>,</w:t>
-      </w:r>
-      <w:r>
-        <w:rPr>
-          <w:sz w:val="22"/>
-        </w:rPr>
-        <w:t xml:space="preserve"> 2 : </w:t>
-      </w:r>
-      <w:r>
-        <w:rPr>
-          <w:rFonts w:hint="eastAsia"/>
-          <w:sz w:val="22"/>
-        </w:rPr>
-        <w:t>멤버가 그룹에게 요청 허가 전</w:t>
-      </w:r>
-      <w:r>
-        <w:rPr>
-          <w:sz w:val="22"/>
-        </w:rPr>
-        <w:t xml:space="preserve"> }</w:t>
+      <w:r>
+        <w:rPr>
+          <w:rFonts w:hint="eastAsia"/>
+          <w:sz w:val="22"/>
+        </w:rPr>
+        <w:t>한 상태</w:t>
+      </w:r>
+      <w:r>
+        <w:rPr>
+          <w:sz w:val="22"/>
+        </w:rPr>
+        <w:t>}</w:t>
       </w:r>
     </w:p>
     <w:p>
@@ -5175,19 +4664,11 @@
         </w:rPr>
         <w:t xml:space="preserve">참여자의 그룹 즐겨찾기 상태 </w:t>
       </w:r>
-      <w:proofErr w:type="gramStart"/>
-      <w:r>
-        <w:rPr>
-          <w:sz w:val="22"/>
-        </w:rPr>
-        <w:t>{ 0</w:t>
-      </w:r>
-      <w:proofErr w:type="gramEnd"/>
-      <w:r>
-        <w:rPr>
-          <w:sz w:val="22"/>
-        </w:rPr>
-        <w:t xml:space="preserve"> : </w:t>
+      <w:r>
+        <w:rPr>
+          <w:sz w:val="22"/>
+        </w:rPr>
+        <w:t xml:space="preserve">{ 0 : </w:t>
       </w:r>
       <w:r>
         <w:rPr>
@@ -6398,7 +5879,7 @@
       </w:pPr>
     </w:pPrDefault>
   </w:docDefaults>
-  <w:latentStyles w:defLockedState="0" w:defUIPriority="99" w:defSemiHidden="0" w:defUnhideWhenUsed="0" w:defQFormat="0" w:count="375">
+  <w:latentStyles w:defLockedState="0" w:defUIPriority="99" w:defSemiHidden="0" w:defUnhideWhenUsed="0" w:defQFormat="0" w:count="376">
     <w:lsdException w:name="Normal" w:uiPriority="0" w:qFormat="1"/>
     <w:lsdException w:name="heading 1" w:uiPriority="9" w:qFormat="1"/>
     <w:lsdException w:name="heading 2" w:semiHidden="1" w:uiPriority="9" w:unhideWhenUsed="1" w:qFormat="1"/>
@@ -6504,7 +5985,6 @@
     <w:lsdException w:name="HTML Sample" w:semiHidden="1" w:unhideWhenUsed="1"/>
     <w:lsdException w:name="HTML Typewriter" w:semiHidden="1" w:unhideWhenUsed="1"/>
     <w:lsdException w:name="HTML Variable" w:semiHidden="1" w:unhideWhenUsed="1"/>
-    <w:lsdException w:name="Normal Table" w:semiHidden="1" w:unhideWhenUsed="1"/>
     <w:lsdException w:name="annotation subject" w:semiHidden="1" w:unhideWhenUsed="1"/>
     <w:lsdException w:name="No List" w:semiHidden="1" w:unhideWhenUsed="1"/>
     <w:lsdException w:name="Outline List 1" w:semiHidden="1" w:unhideWhenUsed="1"/>
@@ -6551,10 +6031,8 @@
     <w:lsdException w:name="Table Subtle 2" w:semiHidden="1" w:unhideWhenUsed="1"/>
     <w:lsdException w:name="Table Web 1" w:semiHidden="1" w:unhideWhenUsed="1"/>
     <w:lsdException w:name="Table Web 2" w:semiHidden="1" w:unhideWhenUsed="1"/>
-    <w:lsdException w:name="Table Web 3" w:semiHidden="1" w:unhideWhenUsed="1"/>
     <w:lsdException w:name="Balloon Text" w:semiHidden="1" w:unhideWhenUsed="1"/>
     <w:lsdException w:name="Table Grid" w:uiPriority="39"/>
-    <w:lsdException w:name="Table Theme" w:semiHidden="1" w:unhideWhenUsed="1"/>
     <w:lsdException w:name="Placeholder Text" w:semiHidden="1"/>
     <w:lsdException w:name="No Spacing" w:uiPriority="1" w:qFormat="1"/>
     <w:lsdException w:name="Light Shading" w:uiPriority="60"/>
@@ -6774,6 +6252,7 @@
     <w:lsdException w:name="Smart Hyperlink" w:semiHidden="1" w:unhideWhenUsed="1"/>
     <w:lsdException w:name="Hashtag" w:semiHidden="1" w:unhideWhenUsed="1"/>
     <w:lsdException w:name="Unresolved Mention" w:semiHidden="1" w:unhideWhenUsed="1"/>
+    <w:lsdException w:name="Smart Link" w:semiHidden="1" w:unhideWhenUsed="1"/>
   </w:latentStyles>
   <w:style w:type="paragraph" w:default="1" w:styleId="a">
     <w:name w:val="Normal"/>

</xml_diff>

<commit_message>
#195 footer disabled in my authority === 2
</commit_message>
<xml_diff>
--- a/0. document/2. 보고서/4차 보고서_마일스톤, restfulAPI, Database.docx
+++ b/0. document/2. 보고서/4차 보고서_마일스톤, restfulAPI, Database.docx
@@ -4051,26 +4051,41 @@
           <w:rFonts w:hint="eastAsia"/>
           <w:sz w:val="22"/>
         </w:rPr>
+        <w:t>2</w:t>
+      </w:r>
+      <w:r>
+        <w:rPr>
+          <w:sz w:val="22"/>
+        </w:rPr>
+        <w:t xml:space="preserve"> : </w:t>
+      </w:r>
+      <w:r>
+        <w:rPr>
+          <w:rFonts w:hint="eastAsia"/>
+          <w:sz w:val="22"/>
+        </w:rPr>
+        <w:t>r</w:t>
+      </w:r>
+      <w:r>
+        <w:rPr>
+          <w:sz w:val="22"/>
+        </w:rPr>
+        <w:t xml:space="preserve">ead, </w:t>
+      </w:r>
+      <w:r>
+        <w:rPr>
+          <w:rFonts w:hint="eastAsia"/>
+          <w:sz w:val="22"/>
+        </w:rPr>
         <w:t>1</w:t>
       </w:r>
-      <w:r>
-        <w:rPr>
-          <w:sz w:val="22"/>
-        </w:rPr>
-        <w:t xml:space="preserve"> : </w:t>
-      </w:r>
-      <w:r>
-        <w:rPr>
-          <w:rFonts w:hint="eastAsia"/>
-          <w:sz w:val="22"/>
-        </w:rPr>
-        <w:t>r</w:t>
-      </w:r>
-      <w:r>
-        <w:rPr>
-          <w:sz w:val="22"/>
-        </w:rPr>
-        <w:t>ead, 2 : read&amp;write }</w:t>
+      <w:bookmarkStart w:id="0" w:name="_GoBack"/>
+      <w:bookmarkEnd w:id="0"/>
+      <w:r>
+        <w:rPr>
+          <w:sz w:val="22"/>
+        </w:rPr>
+        <w:t xml:space="preserve"> : read&amp;write }</w:t>
       </w:r>
     </w:p>
     <w:p>
@@ -4942,7 +4957,6 @@
         </w:numPr>
         <w:ind w:leftChars="0"/>
         <w:rPr>
-          <w:rFonts w:hint="eastAsia"/>
           <w:sz w:val="22"/>
         </w:rPr>
       </w:pPr>
@@ -5005,8 +5019,6 @@
         </w:rPr>
         <w:t>0 }</w:t>
       </w:r>
-      <w:bookmarkStart w:id="0" w:name="_GoBack"/>
-      <w:bookmarkEnd w:id="0"/>
     </w:p>
     <w:p>
       <w:pPr>

</xml_diff>

<commit_message>
#195 non category chat input
</commit_message>
<xml_diff>
--- a/0. document/2. 보고서/4차 보고서_마일스톤, restfulAPI, Database.docx
+++ b/0. document/2. 보고서/4차 보고서_마일스톤, restfulAPI, Database.docx
@@ -2388,8 +2388,10 @@
         <w:rPr>
           <w:sz w:val="22"/>
         </w:rPr>
-        <w:t>/:midx/:cgidx/:category</w:t>
-      </w:r>
+        <w:t>/:midx/:cgidx</w:t>
+      </w:r>
+      <w:bookmarkStart w:id="0" w:name="_GoBack"/>
+      <w:bookmarkEnd w:id="0"/>
     </w:p>
     <w:p>
       <w:pPr>
@@ -4079,8 +4081,6 @@
         </w:rPr>
         <w:t>1</w:t>
       </w:r>
-      <w:bookmarkStart w:id="0" w:name="_GoBack"/>
-      <w:bookmarkEnd w:id="0"/>
       <w:r>
         <w:rPr>
           <w:sz w:val="22"/>

</xml_diff>

<commit_message>
#195 non category chat read
</commit_message>
<xml_diff>
--- a/0. document/2. 보고서/4차 보고서_마일스톤, restfulAPI, Database.docx
+++ b/0. document/2. 보고서/4차 보고서_마일스톤, restfulAPI, Database.docx
@@ -2390,8 +2390,6 @@
         </w:rPr>
         <w:t>/:midx/:cgidx</w:t>
       </w:r>
-      <w:bookmarkStart w:id="0" w:name="_GoBack"/>
-      <w:bookmarkEnd w:id="0"/>
     </w:p>
     <w:p>
       <w:pPr>
@@ -2660,6 +2658,13 @@
           <w:sz w:val="22"/>
         </w:rPr>
         <w:t>cgidx</w:t>
+      </w:r>
+      <w:r>
+        <w:rPr>
+          <w:rFonts w:hint="eastAsia"/>
+          <w:sz w:val="22"/>
+        </w:rPr>
+        <w:t>/:category</w:t>
       </w:r>
     </w:p>
     <w:p>
@@ -5281,6 +5286,41 @@
       <w:pPr>
         <w:pStyle w:val="a3"/>
         <w:numPr>
+          <w:ilvl w:val="3"/>
+          <w:numId w:val="1"/>
+        </w:numPr>
+        <w:ind w:leftChars="0"/>
+        <w:rPr>
+          <w:sz w:val="22"/>
+        </w:rPr>
+      </w:pPr>
+      <w:r>
+        <w:rPr>
+          <w:rFonts w:hint="eastAsia"/>
+          <w:sz w:val="22"/>
+        </w:rPr>
+        <w:t>nickname</w:t>
+      </w:r>
+      <w:r>
+        <w:rPr>
+          <w:sz w:val="22"/>
+        </w:rPr>
+        <w:t xml:space="preserve"> </w:t>
+      </w:r>
+      <w:r>
+        <w:rPr>
+          <w:rFonts w:hint="eastAsia"/>
+          <w:sz w:val="22"/>
+        </w:rPr>
+        <w:t>midx에 해당하는 nickname</w:t>
+      </w:r>
+      <w:bookmarkStart w:id="0" w:name="_GoBack"/>
+      <w:bookmarkEnd w:id="0"/>
+    </w:p>
+    <w:p>
+      <w:pPr>
+        <w:pStyle w:val="a3"/>
+        <w:numPr>
           <w:ilvl w:val="2"/>
           <w:numId w:val="1"/>
         </w:numPr>
@@ -5479,6 +5519,7 @@
           <w:rFonts w:hint="eastAsia"/>
           <w:sz w:val="22"/>
         </w:rPr>
+        <w:lastRenderedPageBreak/>
         <w:t>r</w:t>
       </w:r>
       <w:r>
@@ -5512,7 +5553,6 @@
           <w:rFonts w:hint="eastAsia"/>
           <w:sz w:val="22"/>
         </w:rPr>
-        <w:lastRenderedPageBreak/>
         <w:t>c</w:t>
       </w:r>
       <w:r>

</xml_diff>